<commit_message>
345 notes and econ notes
</commit_message>
<xml_diff>
--- a/230HonEconomics/EconNotes.docx
+++ b/230HonEconomics/EconNotes.docx
@@ -100,6 +100,18 @@
       <w:pPr>
         <w:pStyle w:val="ListParagraph"/>
         <w:numPr>
+          <w:ilvl w:val="1"/>
+          <w:numId w:val="1"/>
+        </w:numPr>
+      </w:pPr>
+      <w:r>
+        <w:t>Main cost is time</w:t>
+      </w:r>
+    </w:p>
+    <w:p>
+      <w:pPr>
+        <w:pStyle w:val="ListParagraph"/>
+        <w:numPr>
           <w:ilvl w:val="0"/>
           <w:numId w:val="1"/>
         </w:numPr>
@@ -118,6 +130,503 @@
       </w:pPr>
       <w:r>
         <w:t>Sweaters for $25, 2 for $45, 3 for $60</w:t>
+      </w:r>
+      <w:r>
+        <w:t>, first cost $25, second cost $20, and the last cost $15</w:t>
+      </w:r>
+    </w:p>
+    <w:p>
+      <w:pPr>
+        <w:pStyle w:val="ListParagraph"/>
+        <w:numPr>
+          <w:ilvl w:val="1"/>
+          <w:numId w:val="1"/>
+        </w:numPr>
+      </w:pPr>
+      <w:r>
+        <w:t>Marginal benefit</w:t>
+      </w:r>
+    </w:p>
+    <w:p>
+      <w:pPr>
+        <w:pStyle w:val="ListParagraph"/>
+        <w:numPr>
+          <w:ilvl w:val="1"/>
+          <w:numId w:val="1"/>
+        </w:numPr>
+      </w:pPr>
+      <w:r>
+        <w:t>Marginal cost</w:t>
+      </w:r>
+    </w:p>
+    <w:p>
+      <w:pPr>
+        <w:pStyle w:val="ListParagraph"/>
+        <w:numPr>
+          <w:ilvl w:val="1"/>
+          <w:numId w:val="1"/>
+        </w:numPr>
+      </w:pPr>
+      <w:r>
+        <w:t>Golden Rule of Optimization: Continue an action until Marginal Benefit = Marginal Cost.</w:t>
+      </w:r>
+    </w:p>
+    <w:p>
+      <w:pPr>
+        <w:pStyle w:val="ListParagraph"/>
+        <w:numPr>
+          <w:ilvl w:val="1"/>
+          <w:numId w:val="1"/>
+        </w:numPr>
+      </w:pPr>
+      <w:r>
+        <w:t>Suppose</w:t>
+      </w:r>
+    </w:p>
+    <w:p>
+      <w:pPr>
+        <w:pStyle w:val="ListParagraph"/>
+        <w:numPr>
+          <w:ilvl w:val="2"/>
+          <w:numId w:val="1"/>
+        </w:numPr>
+      </w:pPr>
+      <w:r>
+        <w:t>Spent $5000 restoring an old car, get an offer of $7000 for the car, but it needs $5000 more worth of work</w:t>
+      </w:r>
+    </w:p>
+    <w:p>
+      <w:pPr>
+        <w:pStyle w:val="ListParagraph"/>
+        <w:numPr>
+          <w:ilvl w:val="1"/>
+          <w:numId w:val="1"/>
+        </w:numPr>
+      </w:pPr>
+      <w:r>
+        <w:t>Models &amp; decision making</w:t>
+      </w:r>
+    </w:p>
+    <w:p>
+      <w:pPr>
+        <w:pStyle w:val="ListParagraph"/>
+        <w:numPr>
+          <w:ilvl w:val="2"/>
+          <w:numId w:val="1"/>
+        </w:numPr>
+      </w:pPr>
+      <w:r>
+        <w:t xml:space="preserve">For a good model, suppose </w:t>
+      </w:r>
+      <w:proofErr w:type="gramStart"/>
+      <w:r>
+        <w:t>A,B</w:t>
+      </w:r>
+      <w:proofErr w:type="gramEnd"/>
+      <w:r>
+        <w:t>,C are supplied and try to find the steps to F as accurately as possible.</w:t>
+      </w:r>
+    </w:p>
+    <w:p>
+      <w:pPr>
+        <w:pStyle w:val="ListParagraph"/>
+        <w:numPr>
+          <w:ilvl w:val="2"/>
+          <w:numId w:val="1"/>
+        </w:numPr>
+      </w:pPr>
+      <w:r>
+        <w:t>Cheese Pizza: $2.99 or 2 slices for $5, 3 slices for $6</w:t>
+      </w:r>
+    </w:p>
+    <w:p>
+      <w:pPr>
+        <w:pStyle w:val="ListParagraph"/>
+        <w:numPr>
+          <w:ilvl w:val="2"/>
+          <w:numId w:val="1"/>
+        </w:numPr>
+      </w:pPr>
+      <w:r>
+        <w:t>Competition Exam</w:t>
+      </w:r>
+    </w:p>
+    <w:p>
+      <w:pPr>
+        <w:pStyle w:val="ListParagraph"/>
+        <w:numPr>
+          <w:ilvl w:val="3"/>
+          <w:numId w:val="1"/>
+        </w:numPr>
+      </w:pPr>
+      <w:r>
+        <w:t>Bad Bob’s: All You Can Eat $20</w:t>
+      </w:r>
+    </w:p>
+    <w:p>
+      <w:pPr>
+        <w:pStyle w:val="ListParagraph"/>
+        <w:numPr>
+          <w:ilvl w:val="3"/>
+          <w:numId w:val="1"/>
+        </w:numPr>
+      </w:pPr>
+      <w:r>
+        <w:t>Applebee</w:t>
+      </w:r>
+      <w:r>
+        <w:t>’</w:t>
+      </w:r>
+      <w:r>
+        <w:t>s = $15/plate</w:t>
+      </w:r>
+    </w:p>
+    <w:p>
+      <w:pPr>
+        <w:pStyle w:val="ListParagraph"/>
+        <w:numPr>
+          <w:ilvl w:val="0"/>
+          <w:numId w:val="1"/>
+        </w:numPr>
+      </w:pPr>
+      <w:r>
+        <w:t>People respond to incentives</w:t>
+      </w:r>
+    </w:p>
+    <w:p>
+      <w:pPr>
+        <w:pStyle w:val="ListParagraph"/>
+        <w:numPr>
+          <w:ilvl w:val="0"/>
+          <w:numId w:val="1"/>
+        </w:numPr>
+      </w:pPr>
+      <w:r>
+        <w:t>Voluntary trade makes both parties better off</w:t>
+      </w:r>
+    </w:p>
+    <w:p>
+      <w:pPr>
+        <w:pStyle w:val="ListParagraph"/>
+        <w:numPr>
+          <w:ilvl w:val="1"/>
+          <w:numId w:val="1"/>
+        </w:numPr>
+      </w:pPr>
+      <w:r>
+        <w:t>Production possibilities frontier</w:t>
+      </w:r>
+    </w:p>
+    <w:p>
+      <w:pPr>
+        <w:pStyle w:val="ListParagraph"/>
+        <w:numPr>
+          <w:ilvl w:val="2"/>
+          <w:numId w:val="1"/>
+        </w:numPr>
+      </w:pPr>
+      <w:r>
+        <w:t>A relatively simplified view of the world</w:t>
+      </w:r>
+    </w:p>
+    <w:p>
+      <w:pPr>
+        <w:pStyle w:val="ListParagraph"/>
+        <w:numPr>
+          <w:ilvl w:val="2"/>
+          <w:numId w:val="1"/>
+        </w:numPr>
+      </w:pPr>
+      <w:r>
+        <w:t xml:space="preserve">Based off </w:t>
+      </w:r>
+    </w:p>
+    <w:p>
+      <w:pPr>
+        <w:pStyle w:val="ListParagraph"/>
+        <w:numPr>
+          <w:ilvl w:val="3"/>
+          <w:numId w:val="1"/>
+        </w:numPr>
+      </w:pPr>
+      <w:r>
+        <w:t>two goods</w:t>
+      </w:r>
+    </w:p>
+    <w:p>
+      <w:pPr>
+        <w:pStyle w:val="ListParagraph"/>
+        <w:numPr>
+          <w:ilvl w:val="3"/>
+          <w:numId w:val="1"/>
+        </w:numPr>
+      </w:pPr>
+      <w:r>
+        <w:t>Production technology</w:t>
+      </w:r>
+    </w:p>
+    <w:p>
+      <w:pPr>
+        <w:pStyle w:val="ListParagraph"/>
+        <w:numPr>
+          <w:ilvl w:val="3"/>
+          <w:numId w:val="1"/>
+        </w:numPr>
+      </w:pPr>
+      <w:r>
+        <w:t>Resources</w:t>
+      </w:r>
+    </w:p>
+    <w:p>
+      <w:pPr>
+        <w:pStyle w:val="ListParagraph"/>
+        <w:numPr>
+          <w:ilvl w:val="2"/>
+          <w:numId w:val="1"/>
+        </w:numPr>
+      </w:pPr>
+      <w:r>
+        <w:t>Example</w:t>
+      </w:r>
+    </w:p>
+    <w:p>
+      <w:pPr>
+        <w:pStyle w:val="ListParagraph"/>
+        <w:numPr>
+          <w:ilvl w:val="3"/>
+          <w:numId w:val="1"/>
+        </w:numPr>
+      </w:pPr>
+      <w:r>
+        <w:t>Frank the Farmer and Rosie the Rancher produce meat and potatoes. Frank can produce one unit of meat in 60 minutes and 1 unit of potatoes in 15 minutes. For eight hours</w:t>
+      </w:r>
+      <w:r>
+        <w:t xml:space="preserve"> available Rosie can </w:t>
+      </w:r>
+      <w:r>
+        <w:lastRenderedPageBreak/>
+        <w:t>produce 1 unit of meat in 20 minutes and 1 unit of potatoes in 10 minutes.</w:t>
+      </w:r>
+    </w:p>
+    <w:p>
+      <w:pPr>
+        <w:pStyle w:val="ListParagraph"/>
+      </w:pPr>
+    </w:p>
+    <w:p>
+      <w:pPr>
+        <w:pStyle w:val="ListParagraph"/>
+        <w:numPr>
+          <w:ilvl w:val="3"/>
+          <w:numId w:val="1"/>
+        </w:numPr>
+      </w:pPr>
+      <w:r>
+        <w:t>Frank</w:t>
+      </w:r>
+    </w:p>
+    <w:p>
+      <w:pPr>
+        <w:pStyle w:val="ListParagraph"/>
+        <w:numPr>
+          <w:ilvl w:val="4"/>
+          <w:numId w:val="1"/>
+        </w:numPr>
+      </w:pPr>
+      <w:r>
+        <w:t>1 unit of meat cost 4 units of potatoes</w:t>
+      </w:r>
+    </w:p>
+    <w:p>
+      <w:pPr>
+        <w:pStyle w:val="ListParagraph"/>
+        <w:numPr>
+          <w:ilvl w:val="4"/>
+          <w:numId w:val="1"/>
+        </w:numPr>
+      </w:pPr>
+      <w:r>
+        <w:t xml:space="preserve">Inversely 1 unit of potatoes cost ¼ units of </w:t>
+      </w:r>
+      <w:r>
+        <w:t>meat.</w:t>
+      </w:r>
+    </w:p>
+    <w:p>
+      <w:pPr>
+        <w:pStyle w:val="ListParagraph"/>
+        <w:numPr>
+          <w:ilvl w:val="3"/>
+          <w:numId w:val="1"/>
+        </w:numPr>
+      </w:pPr>
+      <w:r>
+        <w:t>Rossie</w:t>
+      </w:r>
+    </w:p>
+    <w:p>
+      <w:pPr>
+        <w:pStyle w:val="ListParagraph"/>
+        <w:numPr>
+          <w:ilvl w:val="4"/>
+          <w:numId w:val="1"/>
+        </w:numPr>
+      </w:pPr>
+      <w:r>
+        <w:t>1 unit of meat cost 2 units of potatoes</w:t>
+      </w:r>
+    </w:p>
+    <w:p>
+      <w:pPr>
+        <w:pStyle w:val="ListParagraph"/>
+        <w:numPr>
+          <w:ilvl w:val="4"/>
+          <w:numId w:val="1"/>
+        </w:numPr>
+      </w:pPr>
+      <w:r>
+        <w:t>Inversely 1 unit of potatoes would cost ½ units of meat.</w:t>
+      </w:r>
+    </w:p>
+    <w:p>
+      <w:pPr>
+        <w:pStyle w:val="ListParagraph"/>
+        <w:numPr>
+          <w:ilvl w:val="3"/>
+          <w:numId w:val="1"/>
+        </w:numPr>
+      </w:pPr>
+      <w:r>
+        <w:t>Trade between the two</w:t>
+      </w:r>
+      <w:r>
+        <w:t xml:space="preserve"> (Autarky: a world without trade)</w:t>
+      </w:r>
+    </w:p>
+    <w:p>
+      <w:pPr>
+        <w:pStyle w:val="ListParagraph"/>
+        <w:numPr>
+          <w:ilvl w:val="4"/>
+          <w:numId w:val="1"/>
+        </w:numPr>
+      </w:pPr>
+      <w:r>
+        <w:t>Why</w:t>
+      </w:r>
+    </w:p>
+    <w:p>
+      <w:pPr>
+        <w:pStyle w:val="ListParagraph"/>
+        <w:numPr>
+          <w:ilvl w:val="5"/>
+          <w:numId w:val="1"/>
+        </w:numPr>
+      </w:pPr>
+      <w:r>
+        <w:t>The ability to consume more than we would otherwise</w:t>
+      </w:r>
+    </w:p>
+    <w:p>
+      <w:pPr>
+        <w:pStyle w:val="ListParagraph"/>
+        <w:numPr>
+          <w:ilvl w:val="5"/>
+          <w:numId w:val="1"/>
+        </w:numPr>
+      </w:pPr>
+      <w:r>
+        <w:t>Wider variety</w:t>
+      </w:r>
+    </w:p>
+    <w:p>
+      <w:pPr>
+        <w:pStyle w:val="ListParagraph"/>
+        <w:numPr>
+          <w:ilvl w:val="5"/>
+          <w:numId w:val="1"/>
+        </w:numPr>
+      </w:pPr>
+      <w:r>
+        <w:t>Advance economy</w:t>
+      </w:r>
+    </w:p>
+    <w:p>
+      <w:pPr>
+        <w:pStyle w:val="ListParagraph"/>
+        <w:numPr>
+          <w:ilvl w:val="4"/>
+          <w:numId w:val="1"/>
+        </w:numPr>
+      </w:pPr>
+      <w:r>
+        <w:t>How</w:t>
+      </w:r>
+    </w:p>
+    <w:p>
+      <w:pPr>
+        <w:pStyle w:val="ListParagraph"/>
+        <w:numPr>
+          <w:ilvl w:val="5"/>
+          <w:numId w:val="1"/>
+        </w:numPr>
+      </w:pPr>
+      <w:r>
+        <w:t>Trade based on comparative advantage</w:t>
+      </w:r>
+    </w:p>
+    <w:p>
+      <w:pPr>
+        <w:pStyle w:val="ListParagraph"/>
+        <w:numPr>
+          <w:ilvl w:val="5"/>
+          <w:numId w:val="1"/>
+        </w:numPr>
+      </w:pPr>
+      <w:r>
+        <w:t>Rossie specializes in meat, Frank in potatoes</w:t>
+      </w:r>
+    </w:p>
+    <w:p>
+      <w:pPr>
+        <w:pStyle w:val="ListParagraph"/>
+        <w:numPr>
+          <w:ilvl w:val="5"/>
+          <w:numId w:val="1"/>
+        </w:numPr>
+      </w:pPr>
+      <w:r>
+        <w:t>Trade is 1 meat for 3 potatoes</w:t>
+      </w:r>
+    </w:p>
+    <w:p>
+      <w:pPr>
+        <w:pStyle w:val="ListParagraph"/>
+        <w:numPr>
+          <w:ilvl w:val="5"/>
+          <w:numId w:val="1"/>
+        </w:numPr>
+      </w:pPr>
+      <w:r>
+        <w:t>With Frank not having to trade 4 potatoes and Rossie gaining more than 2 potatoes makes both parties happy</w:t>
+      </w:r>
+    </w:p>
+    <w:p>
+      <w:pPr>
+        <w:pStyle w:val="ListParagraph"/>
+        <w:numPr>
+          <w:ilvl w:val="0"/>
+          <w:numId w:val="1"/>
+        </w:numPr>
+      </w:pPr>
+      <w:r>
+        <w:t xml:space="preserve">Institutions </w:t>
+      </w:r>
+      <w:r>
+        <w:t>Matter:</w:t>
+      </w:r>
+      <w:r>
+        <w:t xml:space="preserve"> How systems are set up matters</w:t>
       </w:r>
     </w:p>
     <w:sectPr>
@@ -172,7 +681,7 @@
         <w:rFonts w:ascii="Wingdings" w:hAnsi="Wingdings" w:hint="default"/>
       </w:rPr>
     </w:lvl>
-    <w:lvl w:ilvl="3" w:tplc="04090001" w:tentative="1">
+    <w:lvl w:ilvl="3" w:tplc="04090001">
       <w:start w:val="1"/>
       <w:numFmt w:val="bullet"/>
       <w:lvlText w:val=""/>
@@ -184,7 +693,7 @@
         <w:rFonts w:ascii="Symbol" w:hAnsi="Symbol" w:hint="default"/>
       </w:rPr>
     </w:lvl>
-    <w:lvl w:ilvl="4" w:tplc="04090003" w:tentative="1">
+    <w:lvl w:ilvl="4" w:tplc="04090003">
       <w:start w:val="1"/>
       <w:numFmt w:val="bullet"/>
       <w:lvlText w:val="o"/>
@@ -196,7 +705,7 @@
         <w:rFonts w:ascii="Courier New" w:hAnsi="Courier New" w:cs="Courier New" w:hint="default"/>
       </w:rPr>
     </w:lvl>
-    <w:lvl w:ilvl="5" w:tplc="04090005" w:tentative="1">
+    <w:lvl w:ilvl="5" w:tplc="04090005">
       <w:start w:val="1"/>
       <w:numFmt w:val="bullet"/>
       <w:lvlText w:val=""/>

</xml_diff>

<commit_message>
bank example and econ notes
</commit_message>
<xml_diff>
--- a/230HonEconomics/EconNotes.docx
+++ b/230HonEconomics/EconNotes.docx
@@ -85,15 +85,7 @@
         </w:numPr>
       </w:pPr>
       <w:r>
-        <w:t xml:space="preserve">Cost of something is what you give up </w:t>
-      </w:r>
-      <w:proofErr w:type="gramStart"/>
-      <w:r>
-        <w:t>to get</w:t>
-      </w:r>
-      <w:proofErr w:type="gramEnd"/>
-      <w:r>
-        <w:t xml:space="preserve"> it</w:t>
+        <w:t>Cost of something is what you give up to get it</w:t>
       </w:r>
     </w:p>
     <w:p>
@@ -216,15 +208,7 @@
         </w:numPr>
       </w:pPr>
       <w:r>
-        <w:t xml:space="preserve">For a good model, suppose </w:t>
-      </w:r>
-      <w:proofErr w:type="gramStart"/>
-      <w:r>
-        <w:t>A,B</w:t>
-      </w:r>
-      <w:proofErr w:type="gramEnd"/>
-      <w:r>
-        <w:t>,C are supplied and try to find the steps to F as accurately as possible.</w:t>
+        <w:t>For a good model, suppose A,B,C are supplied and try to find the steps to F as accurately as possible.</w:t>
       </w:r>
     </w:p>
     <w:p>
@@ -615,6 +599,78 @@
       <w:pPr>
         <w:pStyle w:val="ListParagraph"/>
         <w:numPr>
+          <w:ilvl w:val="4"/>
+          <w:numId w:val="1"/>
+        </w:numPr>
+      </w:pPr>
+      <w:r>
+        <w:t>opportunity Cost example</w:t>
+      </w:r>
+    </w:p>
+    <w:p>
+      <w:pPr>
+        <w:pStyle w:val="ListParagraph"/>
+        <w:numPr>
+          <w:ilvl w:val="5"/>
+          <w:numId w:val="1"/>
+        </w:numPr>
+      </w:pPr>
+      <w:r>
+        <w:t>Mow Lawns(L) || Wash Car(W)</w:t>
+      </w:r>
+    </w:p>
+    <w:p>
+      <w:pPr>
+        <w:pStyle w:val="ListParagraph"/>
+        <w:numPr>
+          <w:ilvl w:val="5"/>
+          <w:numId w:val="1"/>
+        </w:numPr>
+      </w:pPr>
+      <w:r>
+        <w:t>Larry: 1L, 1C</w:t>
+      </w:r>
+    </w:p>
+    <w:p>
+      <w:pPr>
+        <w:pStyle w:val="ListParagraph"/>
+        <w:numPr>
+          <w:ilvl w:val="5"/>
+          <w:numId w:val="1"/>
+        </w:numPr>
+      </w:pPr>
+      <w:r>
+        <w:t>Moe: 1L, 2C</w:t>
+      </w:r>
+    </w:p>
+    <w:p>
+      <w:pPr>
+        <w:pStyle w:val="ListParagraph"/>
+        <w:numPr>
+          <w:ilvl w:val="5"/>
+          <w:numId w:val="1"/>
+        </w:numPr>
+      </w:pPr>
+      <w:r>
+        <w:t>Curly: 2L, 1C</w:t>
+      </w:r>
+    </w:p>
+    <w:p>
+      <w:pPr>
+        <w:pStyle w:val="ListParagraph"/>
+        <w:numPr>
+          <w:ilvl w:val="5"/>
+          <w:numId w:val="1"/>
+        </w:numPr>
+      </w:pPr>
+      <w:r>
+        <w:t>To get the best opportunity cost, first have Curly work, then Larry, then Moe</w:t>
+      </w:r>
+    </w:p>
+    <w:p>
+      <w:pPr>
+        <w:pStyle w:val="ListParagraph"/>
+        <w:numPr>
           <w:ilvl w:val="0"/>
           <w:numId w:val="1"/>
         </w:numPr>
@@ -627,6 +683,91 @@
       </w:r>
       <w:r>
         <w:t xml:space="preserve"> How systems are set up matters</w:t>
+      </w:r>
+    </w:p>
+    <w:p>
+      <w:pPr>
+        <w:pStyle w:val="ListParagraph"/>
+        <w:numPr>
+          <w:ilvl w:val="0"/>
+          <w:numId w:val="1"/>
+        </w:numPr>
+      </w:pPr>
+      <w:r>
+        <w:t>Trade is based on comparative advantage and that specialization with trade makes both parties better off.</w:t>
+      </w:r>
+    </w:p>
+    <w:p>
+      <w:pPr>
+        <w:pStyle w:val="ListParagraph"/>
+        <w:numPr>
+          <w:ilvl w:val="1"/>
+          <w:numId w:val="1"/>
+        </w:numPr>
+      </w:pPr>
+      <w:r>
+        <w:t>That both nations are better off doesn’t mean that everyone in the in nations are better off.</w:t>
+      </w:r>
+    </w:p>
+    <w:p>
+      <w:pPr>
+        <w:pStyle w:val="ListParagraph"/>
+        <w:numPr>
+          <w:ilvl w:val="1"/>
+          <w:numId w:val="1"/>
+        </w:numPr>
+      </w:pPr>
+      <w:r>
+        <w:t>Tariffs and import restrictions have tried to restrict/less</w:t>
+      </w:r>
+      <w:r>
+        <w:t>e</w:t>
+      </w:r>
+      <w:r>
+        <w:t>n trade.</w:t>
+      </w:r>
+    </w:p>
+    <w:p>
+      <w:pPr>
+        <w:pStyle w:val="ListParagraph"/>
+        <w:numPr>
+          <w:ilvl w:val="1"/>
+          <w:numId w:val="1"/>
+        </w:numPr>
+      </w:pPr>
+      <w:r>
+        <w:rPr>
+          <w:i/>
+          <w:iCs/>
+        </w:rPr>
+        <w:t>The Logic of Collective Action</w:t>
+      </w:r>
+      <w:r>
+        <w:t xml:space="preserve"> by Mansur Olson.</w:t>
+      </w:r>
+    </w:p>
+    <w:p>
+      <w:pPr>
+        <w:pStyle w:val="ListParagraph"/>
+        <w:numPr>
+          <w:ilvl w:val="0"/>
+          <w:numId w:val="1"/>
+        </w:numPr>
+      </w:pPr>
+      <w:r>
+        <w:t>How are prices determined?</w:t>
+      </w:r>
+    </w:p>
+    <w:p>
+      <w:pPr>
+        <w:pStyle w:val="ListParagraph"/>
+        <w:numPr>
+          <w:ilvl w:val="1"/>
+          <w:numId w:val="1"/>
+        </w:numPr>
+      </w:pPr>
+      <w:r>
+        <w:t>Supply and demand</w:t>
       </w:r>
     </w:p>
     <w:sectPr>

</xml_diff>

<commit_message>
econ notes of 01/31
</commit_message>
<xml_diff>
--- a/230HonEconomics/EconNotes.docx
+++ b/230HonEconomics/EconNotes.docx
@@ -791,7 +791,13 @@
         </w:numPr>
       </w:pPr>
       <w:r>
-        <w:t>A decrease in supply will in crease price, and quantity will move with the supply demand point</w:t>
+        <w:t xml:space="preserve">A decrease in supply will </w:t>
+      </w:r>
+      <w:r>
+        <w:t>increase</w:t>
+      </w:r>
+      <w:r>
+        <w:t xml:space="preserve"> price, and quantity will move with the supply demand point</w:t>
       </w:r>
     </w:p>
     <w:p>
@@ -829,6 +835,120 @@
       </w:pPr>
       <w:r>
         <w:t>Fads will control prices</w:t>
+      </w:r>
+    </w:p>
+    <w:p>
+      <w:pPr>
+        <w:pStyle w:val="ListParagraph"/>
+        <w:numPr>
+          <w:ilvl w:val="1"/>
+          <w:numId w:val="1"/>
+        </w:numPr>
+      </w:pPr>
+      <w:r>
+        <w:t xml:space="preserve">Rationing will cause </w:t>
+      </w:r>
+      <w:r>
+        <w:t>fluctuations</w:t>
+      </w:r>
+      <w:r>
+        <w:t xml:space="preserve"> in </w:t>
+      </w:r>
+      <w:r>
+        <w:t>prices</w:t>
+      </w:r>
+    </w:p>
+    <w:p>
+      <w:pPr>
+        <w:pStyle w:val="ListParagraph"/>
+        <w:numPr>
+          <w:ilvl w:val="1"/>
+          <w:numId w:val="1"/>
+        </w:numPr>
+      </w:pPr>
+      <w:r>
+        <w:t>Queuing will cause people to judge how much they value their time</w:t>
+      </w:r>
+    </w:p>
+    <w:p>
+      <w:pPr>
+        <w:pStyle w:val="ListParagraph"/>
+        <w:numPr>
+          <w:ilvl w:val="1"/>
+          <w:numId w:val="1"/>
+        </w:numPr>
+      </w:pPr>
+      <w:r>
+        <w:t>Quotas could potentially alleviate spikes in demand</w:t>
+      </w:r>
+    </w:p>
+    <w:p>
+      <w:pPr>
+        <w:pStyle w:val="ListParagraph"/>
+        <w:numPr>
+          <w:ilvl w:val="1"/>
+          <w:numId w:val="1"/>
+        </w:numPr>
+      </w:pPr>
+      <w:r>
+        <w:t>Similar things happen to supply</w:t>
+      </w:r>
+    </w:p>
+    <w:p>
+      <w:pPr>
+        <w:pStyle w:val="ListParagraph"/>
+        <w:numPr>
+          <w:ilvl w:val="2"/>
+          <w:numId w:val="1"/>
+        </w:numPr>
+      </w:pPr>
+      <w:r>
+        <w:t xml:space="preserve">Prices of related goods will also be </w:t>
+      </w:r>
+      <w:r>
+        <w:t>fluctuating</w:t>
+      </w:r>
+      <w:r>
+        <w:t xml:space="preserve"> as </w:t>
+      </w:r>
+      <w:r>
+        <w:t>the main good does</w:t>
+      </w:r>
+    </w:p>
+    <w:p>
+      <w:pPr>
+        <w:pStyle w:val="ListParagraph"/>
+        <w:numPr>
+          <w:ilvl w:val="2"/>
+          <w:numId w:val="1"/>
+        </w:numPr>
+      </w:pPr>
+      <w:r>
+        <w:t>There are two subgoods, compliments and substitutes.</w:t>
+      </w:r>
+    </w:p>
+    <w:p>
+      <w:pPr>
+        <w:pStyle w:val="ListParagraph"/>
+        <w:numPr>
+          <w:ilvl w:val="1"/>
+          <w:numId w:val="1"/>
+        </w:numPr>
+      </w:pPr>
+      <w:r>
+        <w:t>It is possible for both curves to shift.</w:t>
+      </w:r>
+    </w:p>
+    <w:p>
+      <w:pPr>
+        <w:pStyle w:val="ListParagraph"/>
+        <w:numPr>
+          <w:ilvl w:val="2"/>
+          <w:numId w:val="1"/>
+        </w:numPr>
+      </w:pPr>
+      <w:r>
+        <w:t>When that happens, you will not be able to determine both curves and their intersection</w:t>
       </w:r>
     </w:p>
     <w:sectPr>

</xml_diff>

<commit_message>
comments on the game assignment
</commit_message>
<xml_diff>
--- a/230HonEconomics/EconNotes.docx
+++ b/230HonEconomics/EconNotes.docx
@@ -768,6 +768,67 @@
       </w:pPr>
       <w:r>
         <w:t>Supply and demand</w:t>
+      </w:r>
+    </w:p>
+    <w:p>
+      <w:pPr>
+        <w:pStyle w:val="ListParagraph"/>
+        <w:numPr>
+          <w:ilvl w:val="1"/>
+          <w:numId w:val="1"/>
+        </w:numPr>
+      </w:pPr>
+      <w:r>
+        <w:t>What you want is equilibrium/market price/market clearing price where you do not have any excess and you do not have to many buyers</w:t>
+      </w:r>
+    </w:p>
+    <w:p>
+      <w:pPr>
+        <w:pStyle w:val="ListParagraph"/>
+        <w:numPr>
+          <w:ilvl w:val="1"/>
+          <w:numId w:val="1"/>
+        </w:numPr>
+      </w:pPr>
+      <w:r>
+        <w:t>A decrease in supply will in crease price, and quantity will move with the supply demand point</w:t>
+      </w:r>
+    </w:p>
+    <w:p>
+      <w:pPr>
+        <w:pStyle w:val="ListParagraph"/>
+        <w:numPr>
+          <w:ilvl w:val="1"/>
+          <w:numId w:val="1"/>
+        </w:numPr>
+      </w:pPr>
+      <w:r>
+        <w:t>A change in income will change the demand for a product</w:t>
+      </w:r>
+    </w:p>
+    <w:p>
+      <w:pPr>
+        <w:pStyle w:val="ListParagraph"/>
+        <w:numPr>
+          <w:ilvl w:val="1"/>
+          <w:numId w:val="1"/>
+        </w:numPr>
+      </w:pPr>
+      <w:r>
+        <w:lastRenderedPageBreak/>
+        <w:t>Normal and inferior goods</w:t>
+      </w:r>
+    </w:p>
+    <w:p>
+      <w:pPr>
+        <w:pStyle w:val="ListParagraph"/>
+        <w:numPr>
+          <w:ilvl w:val="1"/>
+          <w:numId w:val="1"/>
+        </w:numPr>
+      </w:pPr>
+      <w:r>
+        <w:t>Fads will control prices</w:t>
       </w:r>
     </w:p>
     <w:sectPr>
@@ -778,6 +839,56 @@
     </w:sectPr>
   </w:body>
 </w:document>
+</file>
+
+<file path=word/endnotes.xml><?xml version="1.0" encoding="utf-8"?>
+<w:endnotes xmlns:wpc="http://schemas.microsoft.com/office/word/2010/wordprocessingCanvas" xmlns:cx="http://schemas.microsoft.com/office/drawing/2014/chartex" xmlns:cx1="http://schemas.microsoft.com/office/drawing/2015/9/8/chartex" xmlns:cx2="http://schemas.microsoft.com/office/drawing/2015/10/21/chartex" xmlns:cx3="http://schemas.microsoft.com/office/drawing/2016/5/9/chartex" xmlns:cx4="http://schemas.microsoft.com/office/drawing/2016/5/10/chartex" xmlns:cx5="http://schemas.microsoft.com/office/drawing/2016/5/11/chartex" xmlns:cx6="http://schemas.microsoft.com/office/drawing/2016/5/12/chartex" xmlns:cx7="http://schemas.microsoft.com/office/drawing/2016/5/13/chartex" xmlns:cx8="http://schemas.microsoft.com/office/drawing/2016/5/14/chartex" xmlns:mc="http://schemas.openxmlformats.org/markup-compatibility/2006" xmlns:aink="http://schemas.microsoft.com/office/drawing/2016/ink" xmlns:am3d="http://schemas.microsoft.com/office/drawing/2017/model3d" xmlns:o="urn:schemas-microsoft-com:office:office" xmlns:r="http://schemas.openxmlformats.org/officeDocument/2006/relationships" xmlns:m="http://schemas.openxmlformats.org/officeDocument/2006/math" xmlns:v="urn:schemas-microsoft-com:vml" xmlns:wp14="http://schemas.microsoft.com/office/word/2010/wordprocessingDrawing" xmlns:wp="http://schemas.openxmlformats.org/drawingml/2006/wordprocessingDrawing" xmlns:w10="urn:schemas-microsoft-com:office:word" xmlns:w="http://schemas.openxmlformats.org/wordprocessingml/2006/main" xmlns:w14="http://schemas.microsoft.com/office/word/2010/wordml" xmlns:w15="http://schemas.microsoft.com/office/word/2012/wordml" xmlns:w16cex="http://schemas.microsoft.com/office/word/2018/wordml/cex" xmlns:w16cid="http://schemas.microsoft.com/office/word/2016/wordml/cid" xmlns:w16="http://schemas.microsoft.com/office/word/2018/wordml" xmlns:w16sdtdh="http://schemas.microsoft.com/office/word/2020/wordml/sdtdatahash" xmlns:w16se="http://schemas.microsoft.com/office/word/2015/wordml/symex" xmlns:wpg="http://schemas.microsoft.com/office/word/2010/wordprocessingGroup" xmlns:wpi="http://schemas.microsoft.com/office/word/2010/wordprocessingInk" xmlns:wne="http://schemas.microsoft.com/office/word/2006/wordml" xmlns:wps="http://schemas.microsoft.com/office/word/2010/wordprocessingShape" mc:Ignorable="w14 w15 w16se w16cid w16 w16cex w16sdtdh wp14">
+  <w:endnote w:type="separator" w:id="-1">
+    <w:p>
+      <w:pPr>
+        <w:spacing w:after="0" w:line="240" w:lineRule="auto"/>
+      </w:pPr>
+      <w:r>
+        <w:separator/>
+      </w:r>
+    </w:p>
+  </w:endnote>
+  <w:endnote w:type="continuationSeparator" w:id="0">
+    <w:p>
+      <w:pPr>
+        <w:spacing w:after="0" w:line="240" w:lineRule="auto"/>
+      </w:pPr>
+      <w:r>
+        <w:continuationSeparator/>
+      </w:r>
+    </w:p>
+  </w:endnote>
+</w:endnotes>
+</file>
+
+<file path=word/footnotes.xml><?xml version="1.0" encoding="utf-8"?>
+<w:footnotes xmlns:wpc="http://schemas.microsoft.com/office/word/2010/wordprocessingCanvas" xmlns:cx="http://schemas.microsoft.com/office/drawing/2014/chartex" xmlns:cx1="http://schemas.microsoft.com/office/drawing/2015/9/8/chartex" xmlns:cx2="http://schemas.microsoft.com/office/drawing/2015/10/21/chartex" xmlns:cx3="http://schemas.microsoft.com/office/drawing/2016/5/9/chartex" xmlns:cx4="http://schemas.microsoft.com/office/drawing/2016/5/10/chartex" xmlns:cx5="http://schemas.microsoft.com/office/drawing/2016/5/11/chartex" xmlns:cx6="http://schemas.microsoft.com/office/drawing/2016/5/12/chartex" xmlns:cx7="http://schemas.microsoft.com/office/drawing/2016/5/13/chartex" xmlns:cx8="http://schemas.microsoft.com/office/drawing/2016/5/14/chartex" xmlns:mc="http://schemas.openxmlformats.org/markup-compatibility/2006" xmlns:aink="http://schemas.microsoft.com/office/drawing/2016/ink" xmlns:am3d="http://schemas.microsoft.com/office/drawing/2017/model3d" xmlns:o="urn:schemas-microsoft-com:office:office" xmlns:r="http://schemas.openxmlformats.org/officeDocument/2006/relationships" xmlns:m="http://schemas.openxmlformats.org/officeDocument/2006/math" xmlns:v="urn:schemas-microsoft-com:vml" xmlns:wp14="http://schemas.microsoft.com/office/word/2010/wordprocessingDrawing" xmlns:wp="http://schemas.openxmlformats.org/drawingml/2006/wordprocessingDrawing" xmlns:w10="urn:schemas-microsoft-com:office:word" xmlns:w="http://schemas.openxmlformats.org/wordprocessingml/2006/main" xmlns:w14="http://schemas.microsoft.com/office/word/2010/wordml" xmlns:w15="http://schemas.microsoft.com/office/word/2012/wordml" xmlns:w16cex="http://schemas.microsoft.com/office/word/2018/wordml/cex" xmlns:w16cid="http://schemas.microsoft.com/office/word/2016/wordml/cid" xmlns:w16="http://schemas.microsoft.com/office/word/2018/wordml" xmlns:w16sdtdh="http://schemas.microsoft.com/office/word/2020/wordml/sdtdatahash" xmlns:w16se="http://schemas.microsoft.com/office/word/2015/wordml/symex" xmlns:wpg="http://schemas.microsoft.com/office/word/2010/wordprocessingGroup" xmlns:wpi="http://schemas.microsoft.com/office/word/2010/wordprocessingInk" xmlns:wne="http://schemas.microsoft.com/office/word/2006/wordml" xmlns:wps="http://schemas.microsoft.com/office/word/2010/wordprocessingShape" mc:Ignorable="w14 w15 w16se w16cid w16 w16cex w16sdtdh wp14">
+  <w:footnote w:type="separator" w:id="-1">
+    <w:p>
+      <w:pPr>
+        <w:spacing w:after="0" w:line="240" w:lineRule="auto"/>
+      </w:pPr>
+      <w:r>
+        <w:separator/>
+      </w:r>
+    </w:p>
+  </w:footnote>
+  <w:footnote w:type="continuationSeparator" w:id="0">
+    <w:p>
+      <w:pPr>
+        <w:spacing w:after="0" w:line="240" w:lineRule="auto"/>
+      </w:pPr>
+      <w:r>
+        <w:continuationSeparator/>
+      </w:r>
+    </w:p>
+  </w:footnote>
+</w:footnotes>
 </file>
 
 <file path=word/numbering.xml><?xml version="1.0" encoding="utf-8"?>
@@ -1338,6 +1449,50 @@
       <w:contextualSpacing/>
     </w:pPr>
   </w:style>
+  <w:style w:type="paragraph" w:styleId="Header">
+    <w:name w:val="header"/>
+    <w:basedOn w:val="Normal"/>
+    <w:link w:val="HeaderChar"/>
+    <w:uiPriority w:val="99"/>
+    <w:unhideWhenUsed/>
+    <w:rsid w:val="00427741"/>
+    <w:pPr>
+      <w:tabs>
+        <w:tab w:val="center" w:pos="4680"/>
+        <w:tab w:val="right" w:pos="9360"/>
+      </w:tabs>
+      <w:spacing w:after="0" w:line="240" w:lineRule="auto"/>
+    </w:pPr>
+  </w:style>
+  <w:style w:type="character" w:customStyle="1" w:styleId="HeaderChar">
+    <w:name w:val="Header Char"/>
+    <w:basedOn w:val="DefaultParagraphFont"/>
+    <w:link w:val="Header"/>
+    <w:uiPriority w:val="99"/>
+    <w:rsid w:val="00427741"/>
+  </w:style>
+  <w:style w:type="paragraph" w:styleId="Footer">
+    <w:name w:val="footer"/>
+    <w:basedOn w:val="Normal"/>
+    <w:link w:val="FooterChar"/>
+    <w:uiPriority w:val="99"/>
+    <w:unhideWhenUsed/>
+    <w:rsid w:val="00427741"/>
+    <w:pPr>
+      <w:tabs>
+        <w:tab w:val="center" w:pos="4680"/>
+        <w:tab w:val="right" w:pos="9360"/>
+      </w:tabs>
+      <w:spacing w:after="0" w:line="240" w:lineRule="auto"/>
+    </w:pPr>
+  </w:style>
+  <w:style w:type="character" w:customStyle="1" w:styleId="FooterChar">
+    <w:name w:val="Footer Char"/>
+    <w:basedOn w:val="DefaultParagraphFont"/>
+    <w:link w:val="Footer"/>
+    <w:uiPriority w:val="99"/>
+    <w:rsid w:val="00427741"/>
+  </w:style>
 </w:styles>
 </file>
 

</xml_diff>

<commit_message>
extending multiple interface practice
</commit_message>
<xml_diff>
--- a/230HonEconomics/EconNotes.docx
+++ b/230HonEconomics/EconNotes.docx
@@ -949,6 +949,265 @@
       </w:pPr>
       <w:r>
         <w:t>When that happens, you will not be able to determine both curves and their intersection</w:t>
+      </w:r>
+    </w:p>
+    <w:p>
+      <w:pPr>
+        <w:pStyle w:val="ListParagraph"/>
+        <w:numPr>
+          <w:ilvl w:val="0"/>
+          <w:numId w:val="1"/>
+        </w:numPr>
+      </w:pPr>
+      <w:r>
+        <w:t>Elasticity will show how much the market could fluctuate without extreme changes.</w:t>
+      </w:r>
+    </w:p>
+    <w:p>
+      <w:pPr>
+        <w:pStyle w:val="ListParagraph"/>
+        <w:numPr>
+          <w:ilvl w:val="1"/>
+          <w:numId w:val="1"/>
+        </w:numPr>
+      </w:pPr>
+      <w:r>
+        <w:t xml:space="preserve">How </w:t>
+      </w:r>
+      <w:r>
+        <w:t>responsive</w:t>
+      </w:r>
+      <w:r>
+        <w:t xml:space="preserve"> quantity is to a change in some other market factor.</w:t>
+      </w:r>
+    </w:p>
+    <w:p>
+      <w:pPr>
+        <w:pStyle w:val="ListParagraph"/>
+        <w:numPr>
+          <w:ilvl w:val="1"/>
+          <w:numId w:val="1"/>
+        </w:numPr>
+      </w:pPr>
+      <w:r>
+        <w:t>Price elasticity: E</w:t>
+      </w:r>
+      <w:r>
+        <w:rPr>
+          <w:vertAlign w:val="superscript"/>
+        </w:rPr>
+        <w:t>D</w:t>
+      </w:r>
+      <w:r>
+        <w:t xml:space="preserve"> = </w:t>
+      </w:r>
+      <m:oMath>
+        <m:f>
+          <m:fPr>
+            <m:ctrlPr>
+              <w:rPr>
+                <w:rFonts w:ascii="Cambria Math" w:hAnsi="Cambria Math"/>
+                <w:i/>
+              </w:rPr>
+            </m:ctrlPr>
+          </m:fPr>
+          <m:num>
+            <m:r>
+              <m:rPr>
+                <m:sty m:val="p"/>
+              </m:rPr>
+              <w:rPr>
+                <w:rFonts w:ascii="Cambria Math" w:hAnsi="Cambria Math"/>
+              </w:rPr>
+              <m:t>%Δ</m:t>
+            </m:r>
+            <m:sSup>
+              <m:sSupPr>
+                <m:ctrlPr>
+                  <w:rPr>
+                    <w:rFonts w:ascii="Cambria Math" w:hAnsi="Cambria Math"/>
+                  </w:rPr>
+                </m:ctrlPr>
+              </m:sSupPr>
+              <m:e>
+                <m:r>
+                  <w:rPr>
+                    <w:rFonts w:ascii="Cambria Math" w:hAnsi="Cambria Math"/>
+                  </w:rPr>
+                  <m:t>Q</m:t>
+                </m:r>
+              </m:e>
+              <m:sup>
+                <m:r>
+                  <w:rPr>
+                    <w:rFonts w:ascii="Cambria Math" w:hAnsi="Cambria Math"/>
+                  </w:rPr>
+                  <m:t>d</m:t>
+                </m:r>
+              </m:sup>
+            </m:sSup>
+          </m:num>
+          <m:den>
+            <m:r>
+              <m:rPr>
+                <m:sty m:val="p"/>
+              </m:rPr>
+              <w:rPr>
+                <w:rFonts w:ascii="Cambria Math" w:hAnsi="Cambria Math"/>
+              </w:rPr>
+              <m:t>%Δ</m:t>
+            </m:r>
+            <m:r>
+              <m:rPr>
+                <m:sty m:val="p"/>
+              </m:rPr>
+              <w:rPr>
+                <w:rFonts w:ascii="Cambria Math" w:hAnsi="Cambria Math"/>
+              </w:rPr>
+              <m:t>P</m:t>
+            </m:r>
+          </m:den>
+        </m:f>
+      </m:oMath>
+    </w:p>
+    <w:p>
+      <w:pPr>
+        <w:pStyle w:val="ListParagraph"/>
+        <w:numPr>
+          <w:ilvl w:val="1"/>
+          <w:numId w:val="1"/>
+        </w:numPr>
+      </w:pPr>
+      <w:r>
+        <w:rPr>
+          <w:rFonts w:eastAsiaTheme="minorEastAsia"/>
+        </w:rPr>
+        <w:t>E</w:t>
+      </w:r>
+      <w:r>
+        <w:rPr>
+          <w:rFonts w:eastAsiaTheme="minorEastAsia"/>
+          <w:vertAlign w:val="superscript"/>
+        </w:rPr>
+        <w:t>D</w:t>
+      </w:r>
+      <w:r>
+        <w:rPr>
+          <w:rFonts w:eastAsiaTheme="minorEastAsia"/>
+        </w:rPr>
+        <w:t>&gt;1: demand is elastic</w:t>
+      </w:r>
+    </w:p>
+    <w:p>
+      <w:pPr>
+        <w:pStyle w:val="ListParagraph"/>
+        <w:numPr>
+          <w:ilvl w:val="1"/>
+          <w:numId w:val="1"/>
+        </w:numPr>
+      </w:pPr>
+      <w:r>
+        <w:rPr>
+          <w:rFonts w:eastAsiaTheme="minorEastAsia"/>
+        </w:rPr>
+        <w:t>E</w:t>
+      </w:r>
+      <w:r>
+        <w:rPr>
+          <w:rFonts w:eastAsiaTheme="minorEastAsia"/>
+          <w:vertAlign w:val="superscript"/>
+        </w:rPr>
+        <w:t>D</w:t>
+      </w:r>
+      <w:r>
+        <w:rPr>
+          <w:rFonts w:eastAsiaTheme="minorEastAsia"/>
+        </w:rPr>
+        <w:t>&lt;1: demand is inelastic</w:t>
+      </w:r>
+    </w:p>
+    <w:p>
+      <w:pPr>
+        <w:pStyle w:val="ListParagraph"/>
+        <w:numPr>
+          <w:ilvl w:val="1"/>
+          <w:numId w:val="1"/>
+        </w:numPr>
+      </w:pPr>
+      <w:r>
+        <w:t>Determining the Price Elasticity</w:t>
+      </w:r>
+    </w:p>
+    <w:p>
+      <w:pPr>
+        <w:pStyle w:val="ListParagraph"/>
+        <w:numPr>
+          <w:ilvl w:val="2"/>
+          <w:numId w:val="1"/>
+        </w:numPr>
+      </w:pPr>
+      <w:r>
+        <w:t>Necessity vs Luxury</w:t>
+      </w:r>
+    </w:p>
+    <w:p>
+      <w:pPr>
+        <w:pStyle w:val="ListParagraph"/>
+        <w:numPr>
+          <w:ilvl w:val="3"/>
+          <w:numId w:val="1"/>
+        </w:numPr>
+      </w:pPr>
+      <w:r>
+        <w:t>Necessities are inelastic</w:t>
+      </w:r>
+    </w:p>
+    <w:p>
+      <w:pPr>
+        <w:pStyle w:val="ListParagraph"/>
+        <w:numPr>
+          <w:ilvl w:val="3"/>
+          <w:numId w:val="1"/>
+        </w:numPr>
+      </w:pPr>
+      <w:r>
+        <w:t>Luxuries are elastic</w:t>
+      </w:r>
+    </w:p>
+    <w:p>
+      <w:pPr>
+        <w:pStyle w:val="ListParagraph"/>
+        <w:numPr>
+          <w:ilvl w:val="2"/>
+          <w:numId w:val="1"/>
+        </w:numPr>
+      </w:pPr>
+      <w:r>
+        <w:t>Number of substitutes/definitions of the market</w:t>
+      </w:r>
+    </w:p>
+    <w:p>
+      <w:pPr>
+        <w:pStyle w:val="ListParagraph"/>
+        <w:numPr>
+          <w:ilvl w:val="3"/>
+          <w:numId w:val="1"/>
+        </w:numPr>
+      </w:pPr>
+      <w:r>
+        <w:t>The more substitutions there are, the more elastic the price.</w:t>
+      </w:r>
+    </w:p>
+    <w:p>
+      <w:pPr>
+        <w:pStyle w:val="ListParagraph"/>
+        <w:numPr>
+          <w:ilvl w:val="3"/>
+          <w:numId w:val="1"/>
+        </w:numPr>
+      </w:pPr>
+      <w:r>
+        <w:t>The broader we define a market, the less elastic the price.</w:t>
       </w:r>
     </w:p>
     <w:sectPr>
@@ -1613,6 +1872,16 @@
     <w:uiPriority w:val="99"/>
     <w:rsid w:val="00427741"/>
   </w:style>
+  <w:style w:type="character" w:styleId="PlaceholderText">
+    <w:name w:val="Placeholder Text"/>
+    <w:basedOn w:val="DefaultParagraphFont"/>
+    <w:uiPriority w:val="99"/>
+    <w:semiHidden/>
+    <w:rsid w:val="0059162E"/>
+    <w:rPr>
+      <w:color w:val="808080"/>
+    </w:rPr>
+  </w:style>
 </w:styles>
 </file>
 

</xml_diff>

<commit_message>
sorting pre int array
</commit_message>
<xml_diff>
--- a/230HonEconomics/EconNotes.docx
+++ b/230HonEconomics/EconNotes.docx
@@ -1724,7 +1724,355 @@
         </w:numPr>
       </w:pPr>
       <w:r>
-        <w:t>s</w:t>
+        <w:t xml:space="preserve"> </w:t>
+      </w:r>
+    </w:p>
+    <w:p>
+      <w:pPr>
+        <w:pStyle w:val="ListParagraph"/>
+        <w:numPr>
+          <w:ilvl w:val="2"/>
+          <w:numId w:val="1"/>
+        </w:numPr>
+      </w:pPr>
+      <w:r>
+        <w:t>Pigouvian Taxes</w:t>
+      </w:r>
+    </w:p>
+    <w:p>
+      <w:pPr>
+        <w:pStyle w:val="ListParagraph"/>
+        <w:numPr>
+          <w:ilvl w:val="3"/>
+          <w:numId w:val="1"/>
+        </w:numPr>
+      </w:pPr>
+      <w:r>
+        <w:t>Put taxes/subsidies on an activity to change the actions of people</w:t>
+      </w:r>
+    </w:p>
+    <w:p>
+      <w:pPr>
+        <w:pStyle w:val="ListParagraph"/>
+        <w:numPr>
+          <w:ilvl w:val="3"/>
+          <w:numId w:val="1"/>
+        </w:numPr>
+      </w:pPr>
+      <w:r>
+        <w:t>Cigarette taxes should be negative</w:t>
+      </w:r>
+    </w:p>
+    <w:p>
+      <w:pPr>
+        <w:pStyle w:val="ListParagraph"/>
+        <w:numPr>
+          <w:ilvl w:val="3"/>
+          <w:numId w:val="1"/>
+        </w:numPr>
+      </w:pPr>
+      <w:r>
+        <w:t>Alcohol taxes are way too low due to the way it effects other people</w:t>
+      </w:r>
+    </w:p>
+    <w:tbl>
+      <w:tblPr>
+        <w:tblStyle w:val="TableGrid"/>
+        <w:tblW w:w="0" w:type="auto"/>
+        <w:tblInd w:w="2160" w:type="dxa"/>
+        <w:tblLook w:val="04A0" w:firstRow="1" w:lastRow="0" w:firstColumn="1" w:lastColumn="0" w:noHBand="0" w:noVBand="1"/>
+      </w:tblPr>
+      <w:tblGrid>
+        <w:gridCol w:w="2396"/>
+        <w:gridCol w:w="2397"/>
+        <w:gridCol w:w="2397"/>
+      </w:tblGrid>
+      <w:tr>
+        <w:trPr>
+          <w:trHeight w:val="552"/>
+        </w:trPr>
+        <w:tc>
+          <w:tcPr>
+            <w:tcW w:w="2396" w:type="dxa"/>
+          </w:tcPr>
+          <w:p>
+            <w:pPr>
+              <w:pStyle w:val="ListParagraph"/>
+              <w:ind w:left="0"/>
+              <w:jc w:val="right"/>
+            </w:pPr>
+            <w:r>
+              <w:t>Rival</w:t>
+            </w:r>
+          </w:p>
+          <w:p>
+            <w:pPr>
+              <w:pStyle w:val="ListParagraph"/>
+              <w:ind w:left="0"/>
+              <w:jc w:val="center"/>
+            </w:pPr>
+            <w:r>
+              <w:t>Excludable</w:t>
+            </w:r>
+          </w:p>
+        </w:tc>
+        <w:tc>
+          <w:tcPr>
+            <w:tcW w:w="2397" w:type="dxa"/>
+          </w:tcPr>
+          <w:p>
+            <w:pPr>
+              <w:pStyle w:val="ListParagraph"/>
+              <w:ind w:left="0"/>
+              <w:jc w:val="center"/>
+            </w:pPr>
+          </w:p>
+          <w:p>
+            <w:pPr>
+              <w:pStyle w:val="ListParagraph"/>
+              <w:ind w:left="0"/>
+              <w:jc w:val="center"/>
+            </w:pPr>
+            <w:r>
+              <w:t>Yes</w:t>
+            </w:r>
+          </w:p>
+        </w:tc>
+        <w:tc>
+          <w:tcPr>
+            <w:tcW w:w="2397" w:type="dxa"/>
+          </w:tcPr>
+          <w:p>
+            <w:pPr>
+              <w:pStyle w:val="ListParagraph"/>
+              <w:ind w:left="0"/>
+              <w:jc w:val="center"/>
+            </w:pPr>
+          </w:p>
+          <w:p>
+            <w:pPr>
+              <w:pStyle w:val="ListParagraph"/>
+              <w:ind w:left="0"/>
+              <w:jc w:val="center"/>
+            </w:pPr>
+            <w:r>
+              <w:t>No</w:t>
+            </w:r>
+          </w:p>
+        </w:tc>
+      </w:tr>
+      <w:tr>
+        <w:trPr>
+          <w:trHeight w:val="552"/>
+        </w:trPr>
+        <w:tc>
+          <w:tcPr>
+            <w:tcW w:w="2396" w:type="dxa"/>
+          </w:tcPr>
+          <w:p>
+            <w:pPr>
+              <w:pStyle w:val="ListParagraph"/>
+              <w:ind w:left="0"/>
+              <w:jc w:val="right"/>
+            </w:pPr>
+            <w:r>
+              <w:t>Yes</w:t>
+            </w:r>
+          </w:p>
+        </w:tc>
+        <w:tc>
+          <w:tcPr>
+            <w:tcW w:w="2397" w:type="dxa"/>
+          </w:tcPr>
+          <w:p>
+            <w:pPr>
+              <w:pStyle w:val="ListParagraph"/>
+              <w:ind w:left="0"/>
+              <w:jc w:val="center"/>
+            </w:pPr>
+            <w:r>
+              <w:t>Private</w:t>
+            </w:r>
+          </w:p>
+          <w:p>
+            <w:pPr>
+              <w:pStyle w:val="ListParagraph"/>
+              <w:ind w:left="0"/>
+              <w:jc w:val="center"/>
+            </w:pPr>
+            <w:r>
+              <w:t>Good</w:t>
+            </w:r>
+          </w:p>
+        </w:tc>
+        <w:tc>
+          <w:tcPr>
+            <w:tcW w:w="2397" w:type="dxa"/>
+          </w:tcPr>
+          <w:p>
+            <w:pPr>
+              <w:pStyle w:val="ListParagraph"/>
+              <w:ind w:left="0"/>
+              <w:jc w:val="center"/>
+            </w:pPr>
+            <w:r>
+              <w:t>Club</w:t>
+            </w:r>
+          </w:p>
+          <w:p>
+            <w:pPr>
+              <w:pStyle w:val="ListParagraph"/>
+              <w:ind w:left="0"/>
+              <w:jc w:val="center"/>
+            </w:pPr>
+            <w:r>
+              <w:t>Good</w:t>
+            </w:r>
+          </w:p>
+        </w:tc>
+      </w:tr>
+      <w:tr>
+        <w:trPr>
+          <w:trHeight w:val="552"/>
+        </w:trPr>
+        <w:tc>
+          <w:tcPr>
+            <w:tcW w:w="2396" w:type="dxa"/>
+          </w:tcPr>
+          <w:p>
+            <w:pPr>
+              <w:pStyle w:val="ListParagraph"/>
+              <w:ind w:left="0"/>
+              <w:jc w:val="right"/>
+            </w:pPr>
+            <w:r>
+              <w:t>No</w:t>
+            </w:r>
+          </w:p>
+        </w:tc>
+        <w:tc>
+          <w:tcPr>
+            <w:tcW w:w="2397" w:type="dxa"/>
+          </w:tcPr>
+          <w:p>
+            <w:pPr>
+              <w:pStyle w:val="ListParagraph"/>
+              <w:ind w:left="0"/>
+              <w:jc w:val="center"/>
+            </w:pPr>
+            <w:r>
+              <w:t>Common</w:t>
+            </w:r>
+          </w:p>
+          <w:p>
+            <w:pPr>
+              <w:pStyle w:val="ListParagraph"/>
+              <w:ind w:left="0"/>
+              <w:jc w:val="center"/>
+            </w:pPr>
+            <w:r>
+              <w:t>Resource</w:t>
+            </w:r>
+          </w:p>
+        </w:tc>
+        <w:tc>
+          <w:tcPr>
+            <w:tcW w:w="2397" w:type="dxa"/>
+          </w:tcPr>
+          <w:p>
+            <w:pPr>
+              <w:pStyle w:val="ListParagraph"/>
+              <w:ind w:left="0"/>
+              <w:jc w:val="center"/>
+            </w:pPr>
+            <w:r>
+              <w:t>Public</w:t>
+            </w:r>
+          </w:p>
+          <w:p>
+            <w:pPr>
+              <w:pStyle w:val="ListParagraph"/>
+              <w:ind w:left="0"/>
+              <w:jc w:val="center"/>
+            </w:pPr>
+            <w:r>
+              <w:t>Good</w:t>
+            </w:r>
+          </w:p>
+        </w:tc>
+      </w:tr>
+    </w:tbl>
+    <w:p>
+      <w:pPr>
+        <w:pStyle w:val="ListParagraph"/>
+        <w:numPr>
+          <w:ilvl w:val="2"/>
+          <w:numId w:val="1"/>
+        </w:numPr>
+      </w:pPr>
+      <w:r>
+        <w:t>Common Resource</w:t>
+      </w:r>
+    </w:p>
+    <w:p>
+      <w:pPr>
+        <w:pStyle w:val="ListParagraph"/>
+        <w:numPr>
+          <w:ilvl w:val="3"/>
+          <w:numId w:val="1"/>
+        </w:numPr>
+      </w:pPr>
+      <w:r>
+        <w:t>Crab Fishing in the Bering Sea</w:t>
+      </w:r>
+    </w:p>
+    <w:p>
+      <w:pPr>
+        <w:pStyle w:val="ListParagraph"/>
+        <w:numPr>
+          <w:ilvl w:val="3"/>
+          <w:numId w:val="1"/>
+        </w:numPr>
+      </w:pPr>
+      <w:r>
+        <w:t>Tragedy of the Commons</w:t>
+      </w:r>
+    </w:p>
+    <w:p>
+      <w:pPr>
+        <w:pStyle w:val="ListParagraph"/>
+        <w:numPr>
+          <w:ilvl w:val="3"/>
+          <w:numId w:val="1"/>
+        </w:numPr>
+      </w:pPr>
+      <w:r>
+        <w:t>Overall catch quotas to help prevent overfishing</w:t>
+      </w:r>
+    </w:p>
+    <w:p>
+      <w:pPr>
+        <w:pStyle w:val="ListParagraph"/>
+        <w:numPr>
+          <w:ilvl w:val="3"/>
+          <w:numId w:val="1"/>
+        </w:numPr>
+      </w:pPr>
+      <w:r>
+        <w:lastRenderedPageBreak/>
+        <w:t>Basic solution to a common resource problem is to issue property rights</w:t>
+      </w:r>
+    </w:p>
+    <w:p>
+      <w:pPr>
+        <w:pStyle w:val="ListParagraph"/>
+        <w:numPr>
+          <w:ilvl w:val="3"/>
+          <w:numId w:val="1"/>
+        </w:numPr>
+      </w:pPr>
+      <w:r>
+        <w:t>Poaching</w:t>
       </w:r>
     </w:p>
     <w:sectPr>
@@ -2399,6 +2747,25 @@
       <w:color w:val="808080"/>
     </w:rPr>
   </w:style>
+  <w:style w:type="table" w:styleId="TableGrid">
+    <w:name w:val="Table Grid"/>
+    <w:basedOn w:val="TableNormal"/>
+    <w:uiPriority w:val="39"/>
+    <w:rsid w:val="004751D1"/>
+    <w:pPr>
+      <w:spacing w:after="0" w:line="240" w:lineRule="auto"/>
+    </w:pPr>
+    <w:tblPr>
+      <w:tblBorders>
+        <w:top w:val="single" w:sz="4" w:space="0" w:color="auto"/>
+        <w:left w:val="single" w:sz="4" w:space="0" w:color="auto"/>
+        <w:bottom w:val="single" w:sz="4" w:space="0" w:color="auto"/>
+        <w:right w:val="single" w:sz="4" w:space="0" w:color="auto"/>
+        <w:insideH w:val="single" w:sz="4" w:space="0" w:color="auto"/>
+        <w:insideV w:val="single" w:sz="4" w:space="0" w:color="auto"/>
+      </w:tblBorders>
+    </w:tblPr>
+  </w:style>
 </w:styles>
 </file>
 

</xml_diff>

<commit_message>
takeout function for stack
</commit_message>
<xml_diff>
--- a/230HonEconomics/EconNotes.docx
+++ b/230HonEconomics/EconNotes.docx
@@ -85,7 +85,15 @@
         </w:numPr>
       </w:pPr>
       <w:r>
-        <w:t>Cost of something is what you give up to get it</w:t>
+        <w:t xml:space="preserve">Cost of something is what you give up </w:t>
+      </w:r>
+      <w:proofErr w:type="gramStart"/>
+      <w:r>
+        <w:t>to get</w:t>
+      </w:r>
+      <w:proofErr w:type="gramEnd"/>
+      <w:r>
+        <w:t xml:space="preserve"> it</w:t>
       </w:r>
     </w:p>
     <w:p>
@@ -208,7 +216,15 @@
         </w:numPr>
       </w:pPr>
       <w:r>
-        <w:t>For a good model, suppose A,B,C are supplied and try to find the steps to F as accurately as possible.</w:t>
+        <w:t xml:space="preserve">For a good model, suppose </w:t>
+      </w:r>
+      <w:proofErr w:type="gramStart"/>
+      <w:r>
+        <w:t>A,B</w:t>
+      </w:r>
+      <w:proofErr w:type="gramEnd"/>
+      <w:r>
+        <w:t>,C are supplied and try to find the steps to F as accurately as possible.</w:t>
       </w:r>
     </w:p>
     <w:p>
@@ -924,7 +940,15 @@
         </w:numPr>
       </w:pPr>
       <w:r>
-        <w:t>There are two subgoods, compliments and substitutes.</w:t>
+        <w:t xml:space="preserve">There are two </w:t>
+      </w:r>
+      <w:proofErr w:type="spellStart"/>
+      <w:r>
+        <w:t>subgoods</w:t>
+      </w:r>
+      <w:proofErr w:type="spellEnd"/>
+      <w:r>
+        <w:t>, compliments and substitutes.</w:t>
       </w:r>
     </w:p>
     <w:p>
@@ -1318,7 +1342,15 @@
         </w:numPr>
       </w:pPr>
       <w:r>
-        <w:t>The difference of what you are willing to pay and what it actually cost you is the consumer surplus</w:t>
+        <w:t xml:space="preserve">The difference of what you are willing to pay and what it </w:t>
+      </w:r>
+      <w:proofErr w:type="gramStart"/>
+      <w:r>
+        <w:t>actually cost</w:t>
+      </w:r>
+      <w:proofErr w:type="gramEnd"/>
+      <w:r>
+        <w:t xml:space="preserve"> you is the consumer surplus</w:t>
       </w:r>
     </w:p>
     <w:p>
@@ -1484,8 +1516,13 @@
         </w:numPr>
       </w:pPr>
       <w:r>
-        <w:t>Who is responsible for paying the tax</w:t>
-      </w:r>
+        <w:t xml:space="preserve">Who is responsible for paying the </w:t>
+      </w:r>
+      <w:proofErr w:type="gramStart"/>
+      <w:r>
+        <w:t>tax</w:t>
+      </w:r>
+      <w:proofErr w:type="gramEnd"/>
     </w:p>
     <w:p>
       <w:pPr>
@@ -1508,8 +1545,13 @@
         </w:numPr>
       </w:pPr>
       <w:r>
-        <w:t>Who provides the funds</w:t>
-      </w:r>
+        <w:t xml:space="preserve">Who provides the </w:t>
+      </w:r>
+      <w:proofErr w:type="gramStart"/>
+      <w:r>
+        <w:t>funds</w:t>
+      </w:r>
+      <w:proofErr w:type="gramEnd"/>
     </w:p>
     <w:p>
       <w:pPr>
@@ -1700,7 +1742,15 @@
         </w:numPr>
       </w:pPr>
       <w:r>
-        <w:t>Tax has to impact incentives</w:t>
+        <w:t xml:space="preserve">Tax </w:t>
+      </w:r>
+      <w:proofErr w:type="gramStart"/>
+      <w:r>
+        <w:t>has to</w:t>
+      </w:r>
+      <w:proofErr w:type="gramEnd"/>
+      <w:r>
+        <w:t xml:space="preserve"> impact incentives</w:t>
       </w:r>
     </w:p>
     <w:p>
@@ -2073,6 +2123,72 @@
       </w:pPr>
       <w:r>
         <w:t>Poaching</w:t>
+      </w:r>
+      <w:r>
+        <w:t xml:space="preserve"> solves the problem by allowing people to raise money or protect the animals</w:t>
+      </w:r>
+    </w:p>
+    <w:p>
+      <w:pPr>
+        <w:pStyle w:val="ListParagraph"/>
+        <w:numPr>
+          <w:ilvl w:val="2"/>
+          <w:numId w:val="1"/>
+        </w:numPr>
+      </w:pPr>
+      <w:r>
+        <w:t>The Free Rider Problem</w:t>
+      </w:r>
+    </w:p>
+    <w:p>
+      <w:pPr>
+        <w:pStyle w:val="ListParagraph"/>
+        <w:numPr>
+          <w:ilvl w:val="3"/>
+          <w:numId w:val="1"/>
+        </w:numPr>
+      </w:pPr>
+      <w:r>
+        <w:t>Is connected to public goods</w:t>
+      </w:r>
+    </w:p>
+    <w:p>
+      <w:pPr>
+        <w:pStyle w:val="ListParagraph"/>
+        <w:numPr>
+          <w:ilvl w:val="3"/>
+          <w:numId w:val="1"/>
+        </w:numPr>
+      </w:pPr>
+      <w:r>
+        <w:t>Decision makers will want to take advantage of a good without paying for the good.</w:t>
+      </w:r>
+    </w:p>
+    <w:p>
+      <w:pPr>
+        <w:pStyle w:val="ListParagraph"/>
+        <w:numPr>
+          <w:ilvl w:val="3"/>
+          <w:numId w:val="1"/>
+        </w:numPr>
+      </w:pPr>
+      <w:r>
+        <w:t xml:space="preserve">This can be seen with large groups in </w:t>
+      </w:r>
+      <w:r>
+        <w:t>restaurants</w:t>
+      </w:r>
+    </w:p>
+    <w:p>
+      <w:pPr>
+        <w:pStyle w:val="ListParagraph"/>
+        <w:numPr>
+          <w:ilvl w:val="2"/>
+          <w:numId w:val="1"/>
+        </w:numPr>
+      </w:pPr>
+      <w:r>
+        <w:t>Public good Provision</w:t>
       </w:r>
     </w:p>
     <w:sectPr>

</xml_diff>

<commit_message>
kittas and JList demo
</commit_message>
<xml_diff>
--- a/230HonEconomics/EconNotes.docx
+++ b/230HonEconomics/EconNotes.docx
@@ -85,7 +85,15 @@
         </w:numPr>
       </w:pPr>
       <w:r>
-        <w:t>Cost of something is what you give up to get it</w:t>
+        <w:t xml:space="preserve">Cost of something is what you give up </w:t>
+      </w:r>
+      <w:proofErr w:type="gramStart"/>
+      <w:r>
+        <w:t>to get</w:t>
+      </w:r>
+      <w:proofErr w:type="gramEnd"/>
+      <w:r>
+        <w:t xml:space="preserve"> it</w:t>
       </w:r>
     </w:p>
     <w:p>
@@ -208,7 +216,15 @@
         </w:numPr>
       </w:pPr>
       <w:r>
-        <w:t>For a good model, suppose A,B,C are supplied and try to find the steps to F as accurately as possible.</w:t>
+        <w:t xml:space="preserve">For a good model, suppose </w:t>
+      </w:r>
+      <w:proofErr w:type="gramStart"/>
+      <w:r>
+        <w:t>A,B</w:t>
+      </w:r>
+      <w:proofErr w:type="gramEnd"/>
+      <w:r>
+        <w:t>,C are supplied and try to find the steps to F as accurately as possible.</w:t>
       </w:r>
     </w:p>
     <w:p>
@@ -924,7 +940,15 @@
         </w:numPr>
       </w:pPr>
       <w:r>
-        <w:t>There are two subgoods, compliments and substitutes.</w:t>
+        <w:t xml:space="preserve">There are two </w:t>
+      </w:r>
+      <w:proofErr w:type="spellStart"/>
+      <w:r>
+        <w:t>subgoods</w:t>
+      </w:r>
+      <w:proofErr w:type="spellEnd"/>
+      <w:r>
+        <w:t>, compliments and substitutes.</w:t>
       </w:r>
     </w:p>
     <w:p>
@@ -1318,7 +1342,15 @@
         </w:numPr>
       </w:pPr>
       <w:r>
-        <w:t>The difference of what you are willing to pay and what it actually cost you is the consumer surplus</w:t>
+        <w:t xml:space="preserve">The difference of what you are willing to pay and what it </w:t>
+      </w:r>
+      <w:proofErr w:type="gramStart"/>
+      <w:r>
+        <w:t>actually cost</w:t>
+      </w:r>
+      <w:proofErr w:type="gramEnd"/>
+      <w:r>
+        <w:t xml:space="preserve"> you is the consumer surplus</w:t>
       </w:r>
     </w:p>
     <w:p>
@@ -1484,8 +1516,13 @@
         </w:numPr>
       </w:pPr>
       <w:r>
-        <w:t>Who is responsible for paying the tax</w:t>
-      </w:r>
+        <w:t xml:space="preserve">Who is responsible for paying the </w:t>
+      </w:r>
+      <w:proofErr w:type="gramStart"/>
+      <w:r>
+        <w:t>tax</w:t>
+      </w:r>
+      <w:proofErr w:type="gramEnd"/>
     </w:p>
     <w:p>
       <w:pPr>
@@ -1508,8 +1545,13 @@
         </w:numPr>
       </w:pPr>
       <w:r>
-        <w:t>Who provides the funds</w:t>
-      </w:r>
+        <w:t xml:space="preserve">Who provides the </w:t>
+      </w:r>
+      <w:proofErr w:type="gramStart"/>
+      <w:r>
+        <w:t>funds</w:t>
+      </w:r>
+      <w:proofErr w:type="gramEnd"/>
     </w:p>
     <w:p>
       <w:pPr>
@@ -1700,7 +1742,15 @@
         </w:numPr>
       </w:pPr>
       <w:r>
-        <w:t>Tax has to impact incentives</w:t>
+        <w:t xml:space="preserve">Tax </w:t>
+      </w:r>
+      <w:proofErr w:type="gramStart"/>
+      <w:r>
+        <w:t>has to</w:t>
+      </w:r>
+      <w:proofErr w:type="gramEnd"/>
+      <w:r>
+        <w:t xml:space="preserve"> impact incentives</w:t>
       </w:r>
     </w:p>
     <w:p>
@@ -2186,7 +2236,17 @@
         </w:numPr>
       </w:pPr>
       <w:r>
-        <w:t>Q=f(k,c)</w:t>
+        <w:t>Q=f(</w:t>
+      </w:r>
+      <w:proofErr w:type="spellStart"/>
+      <w:proofErr w:type="gramStart"/>
+      <w:r>
+        <w:t>k,c</w:t>
+      </w:r>
+      <w:proofErr w:type="spellEnd"/>
+      <w:proofErr w:type="gramEnd"/>
+      <w:r>
+        <w:t>)</w:t>
       </w:r>
     </w:p>
     <w:p>
@@ -2330,7 +2390,15 @@
         </w:numPr>
       </w:pPr>
       <w:r>
-        <w:t>Competition and monopoly is a scale</w:t>
+        <w:t xml:space="preserve">Competition and monopoly </w:t>
+      </w:r>
+      <w:proofErr w:type="gramStart"/>
+      <w:r>
+        <w:t>is</w:t>
+      </w:r>
+      <w:proofErr w:type="gramEnd"/>
+      <w:r>
+        <w:t xml:space="preserve"> a scale</w:t>
       </w:r>
     </w:p>
     <w:p>
@@ -2455,6 +2523,23 @@
       <w:r>
         <w:t>Barriers to entry</w:t>
       </w:r>
+    </w:p>
+    <w:p>
+      <w:pPr>
+        <w:pStyle w:val="ListParagraph"/>
+        <w:numPr>
+          <w:ilvl w:val="2"/>
+          <w:numId w:val="1"/>
+        </w:numPr>
+      </w:pPr>
+      <w:r>
+        <w:t xml:space="preserve">Difficulty of entry will drive profits to </w:t>
+      </w:r>
+      <w:proofErr w:type="spellStart"/>
+      <w:r>
+        <w:t>zeroz</w:t>
+      </w:r>
+      <w:proofErr w:type="spellEnd"/>
     </w:p>
     <w:sectPr>
       <w:pgSz w:w="12240" w:h="15840"/>

</xml_diff>

<commit_message>
the fucking graphics not checking correctly
</commit_message>
<xml_diff>
--- a/230HonEconomics/EconNotes.docx
+++ b/230HonEconomics/EconNotes.docx
@@ -2611,6 +2611,90 @@
       </w:r>
       <w:r>
         <w:t>(quantity))</w:t>
+      </w:r>
+    </w:p>
+    <w:p>
+      <w:pPr>
+        <w:pStyle w:val="ListParagraph"/>
+        <w:numPr>
+          <w:ilvl w:val="2"/>
+          <w:numId w:val="1"/>
+        </w:numPr>
+      </w:pPr>
+      <w:r>
+        <w:t>Price Discrimination (Pricing Strategy)</w:t>
+      </w:r>
+    </w:p>
+    <w:p>
+      <w:pPr>
+        <w:pStyle w:val="ListParagraph"/>
+        <w:numPr>
+          <w:ilvl w:val="3"/>
+          <w:numId w:val="1"/>
+        </w:numPr>
+      </w:pPr>
+      <w:r>
+        <w:t>Idea: sell different units of a good to different consumers at different prices tied to the consumer willingness to pay.</w:t>
+      </w:r>
+    </w:p>
+    <w:p>
+      <w:pPr>
+        <w:pStyle w:val="ListParagraph"/>
+        <w:numPr>
+          <w:ilvl w:val="3"/>
+          <w:numId w:val="1"/>
+        </w:numPr>
+      </w:pPr>
+      <w:r>
+        <w:t>Coupons are a way of doing this</w:t>
+      </w:r>
+    </w:p>
+    <w:p>
+      <w:pPr>
+        <w:pStyle w:val="ListParagraph"/>
+        <w:numPr>
+          <w:ilvl w:val="3"/>
+          <w:numId w:val="1"/>
+        </w:numPr>
+      </w:pPr>
+      <w:r>
+        <w:t>To be able to do this</w:t>
+      </w:r>
+    </w:p>
+    <w:p>
+      <w:pPr>
+        <w:pStyle w:val="ListParagraph"/>
+        <w:numPr>
+          <w:ilvl w:val="4"/>
+          <w:numId w:val="1"/>
+        </w:numPr>
+      </w:pPr>
+      <w:r>
+        <w:t>Identify people with different willingness to pay</w:t>
+      </w:r>
+    </w:p>
+    <w:p>
+      <w:pPr>
+        <w:pStyle w:val="ListParagraph"/>
+        <w:numPr>
+          <w:ilvl w:val="4"/>
+          <w:numId w:val="1"/>
+        </w:numPr>
+      </w:pPr>
+      <w:r>
+        <w:t>Prevent arbitrage (resale)</w:t>
+      </w:r>
+    </w:p>
+    <w:p>
+      <w:pPr>
+        <w:pStyle w:val="ListParagraph"/>
+        <w:numPr>
+          <w:ilvl w:val="3"/>
+          <w:numId w:val="1"/>
+        </w:numPr>
+      </w:pPr>
+      <w:r>
+        <w:t>First degree pricing: each unit sells for its willingness-to-pay</w:t>
       </w:r>
     </w:p>
     <w:sectPr>

</xml_diff>

<commit_message>
start of the directory for the animal crossing synth
</commit_message>
<xml_diff>
--- a/230HonEconomics/EconNotes.docx
+++ b/230HonEconomics/EconNotes.docx
@@ -85,7 +85,15 @@
         </w:numPr>
       </w:pPr>
       <w:r>
-        <w:t>Cost of something is what you give up to get it</w:t>
+        <w:t xml:space="preserve">Cost of something is what you give up </w:t>
+      </w:r>
+      <w:proofErr w:type="gramStart"/>
+      <w:r>
+        <w:t>to get</w:t>
+      </w:r>
+      <w:proofErr w:type="gramEnd"/>
+      <w:r>
+        <w:t xml:space="preserve"> it</w:t>
       </w:r>
     </w:p>
     <w:p>
@@ -208,7 +216,15 @@
         </w:numPr>
       </w:pPr>
       <w:r>
-        <w:t>For a good model, suppose A,B,C are supplied and try to find the steps to F as accurately as possible.</w:t>
+        <w:t xml:space="preserve">For a good model, suppose </w:t>
+      </w:r>
+      <w:proofErr w:type="gramStart"/>
+      <w:r>
+        <w:t>A,B</w:t>
+      </w:r>
+      <w:proofErr w:type="gramEnd"/>
+      <w:r>
+        <w:t>,C are supplied and try to find the steps to F as accurately as possible.</w:t>
       </w:r>
     </w:p>
     <w:p>
@@ -924,7 +940,15 @@
         </w:numPr>
       </w:pPr>
       <w:r>
-        <w:t>There are two subgoods, compliments and substitutes.</w:t>
+        <w:t xml:space="preserve">There are two </w:t>
+      </w:r>
+      <w:proofErr w:type="spellStart"/>
+      <w:r>
+        <w:t>subgoods</w:t>
+      </w:r>
+      <w:proofErr w:type="spellEnd"/>
+      <w:r>
+        <w:t>, compliments and substitutes.</w:t>
       </w:r>
     </w:p>
     <w:p>
@@ -1318,7 +1342,15 @@
         </w:numPr>
       </w:pPr>
       <w:r>
-        <w:t>The difference of what you are willing to pay and what it actually cost you is the consumer surplus</w:t>
+        <w:t xml:space="preserve">The difference of what you are willing to pay and what it </w:t>
+      </w:r>
+      <w:proofErr w:type="gramStart"/>
+      <w:r>
+        <w:t>actually cost</w:t>
+      </w:r>
+      <w:proofErr w:type="gramEnd"/>
+      <w:r>
+        <w:t xml:space="preserve"> you is the consumer surplus</w:t>
       </w:r>
     </w:p>
     <w:p>
@@ -1484,8 +1516,13 @@
         </w:numPr>
       </w:pPr>
       <w:r>
-        <w:t>Who is responsible for paying the tax</w:t>
-      </w:r>
+        <w:t xml:space="preserve">Who is responsible for paying the </w:t>
+      </w:r>
+      <w:proofErr w:type="gramStart"/>
+      <w:r>
+        <w:t>tax</w:t>
+      </w:r>
+      <w:proofErr w:type="gramEnd"/>
     </w:p>
     <w:p>
       <w:pPr>
@@ -1508,8 +1545,13 @@
         </w:numPr>
       </w:pPr>
       <w:r>
-        <w:t>Who provides the funds</w:t>
-      </w:r>
+        <w:t xml:space="preserve">Who provides the </w:t>
+      </w:r>
+      <w:proofErr w:type="gramStart"/>
+      <w:r>
+        <w:t>funds</w:t>
+      </w:r>
+      <w:proofErr w:type="gramEnd"/>
     </w:p>
     <w:p>
       <w:pPr>
@@ -1700,7 +1742,15 @@
         </w:numPr>
       </w:pPr>
       <w:r>
-        <w:t>Tax has to impact incentives</w:t>
+        <w:t xml:space="preserve">Tax </w:t>
+      </w:r>
+      <w:proofErr w:type="gramStart"/>
+      <w:r>
+        <w:t>has to</w:t>
+      </w:r>
+      <w:proofErr w:type="gramEnd"/>
+      <w:r>
+        <w:t xml:space="preserve"> impact incentives</w:t>
       </w:r>
     </w:p>
     <w:p>
@@ -2060,6 +2110,23 @@
       </w:pPr>
       <w:r>
         <w:lastRenderedPageBreak/>
+        <w:t xml:space="preserve">One of the few times where government can </w:t>
+      </w:r>
+      <w:proofErr w:type="gramStart"/>
+      <w:r>
+        <w:t>actually help</w:t>
+      </w:r>
+      <w:proofErr w:type="gramEnd"/>
+    </w:p>
+    <w:p>
+      <w:pPr>
+        <w:pStyle w:val="ListParagraph"/>
+        <w:numPr>
+          <w:ilvl w:val="3"/>
+          <w:numId w:val="1"/>
+        </w:numPr>
+      </w:pPr>
+      <w:r>
         <w:t>Basic solution to a common resource problem is to issue property rights</w:t>
       </w:r>
     </w:p>
@@ -2186,7 +2253,17 @@
         </w:numPr>
       </w:pPr>
       <w:r>
-        <w:t>Q=f(k,c)</w:t>
+        <w:t>Q=f(</w:t>
+      </w:r>
+      <w:proofErr w:type="spellStart"/>
+      <w:proofErr w:type="gramStart"/>
+      <w:r>
+        <w:t>k,c</w:t>
+      </w:r>
+      <w:proofErr w:type="spellEnd"/>
+      <w:proofErr w:type="gramEnd"/>
+      <w:r>
+        <w:t>)</w:t>
       </w:r>
     </w:p>
     <w:p>
@@ -2498,6 +2575,142 @@
         </w:numPr>
       </w:pPr>
       <w:r>
+        <w:t>Monopolistic Competition</w:t>
+      </w:r>
+    </w:p>
+    <w:p>
+      <w:pPr>
+        <w:pStyle w:val="ListParagraph"/>
+        <w:numPr>
+          <w:ilvl w:val="2"/>
+          <w:numId w:val="1"/>
+        </w:numPr>
+      </w:pPr>
+      <w:r>
+        <w:t>A reasonably large number of firms</w:t>
+      </w:r>
+    </w:p>
+    <w:p>
+      <w:pPr>
+        <w:pStyle w:val="ListParagraph"/>
+        <w:numPr>
+          <w:ilvl w:val="2"/>
+          <w:numId w:val="1"/>
+        </w:numPr>
+      </w:pPr>
+      <w:r>
+        <w:t>Differentiated products</w:t>
+      </w:r>
+    </w:p>
+    <w:p>
+      <w:pPr>
+        <w:pStyle w:val="ListParagraph"/>
+        <w:numPr>
+          <w:ilvl w:val="2"/>
+          <w:numId w:val="1"/>
+        </w:numPr>
+      </w:pPr>
+      <w:r>
+        <w:t>Free entry into the market</w:t>
+      </w:r>
+    </w:p>
+    <w:p>
+      <w:pPr>
+        <w:pStyle w:val="ListParagraph"/>
+        <w:numPr>
+          <w:ilvl w:val="2"/>
+          <w:numId w:val="1"/>
+        </w:numPr>
+      </w:pPr>
+      <w:r>
+        <w:lastRenderedPageBreak/>
+        <w:t>Also make zero economic profits</w:t>
+      </w:r>
+    </w:p>
+    <w:p>
+      <w:pPr>
+        <w:pStyle w:val="ListParagraph"/>
+        <w:numPr>
+          <w:ilvl w:val="2"/>
+          <w:numId w:val="1"/>
+        </w:numPr>
+      </w:pPr>
+      <w:r>
+        <w:t xml:space="preserve">Because we are on </w:t>
+      </w:r>
+      <w:r>
+        <w:t>a downward</w:t>
+      </w:r>
+      <w:r>
+        <w:t xml:space="preserve"> sloping region of the average cost </w:t>
+      </w:r>
+      <w:r>
+        <w:t>curve</w:t>
+      </w:r>
+      <w:r>
+        <w:t>, production is inefficient</w:t>
+      </w:r>
+    </w:p>
+    <w:p>
+      <w:pPr>
+        <w:pStyle w:val="ListParagraph"/>
+        <w:numPr>
+          <w:ilvl w:val="2"/>
+          <w:numId w:val="1"/>
+        </w:numPr>
+      </w:pPr>
+      <w:r>
+        <w:t>A world with product differentiation</w:t>
+      </w:r>
+    </w:p>
+    <w:p>
+      <w:pPr>
+        <w:pStyle w:val="ListParagraph"/>
+        <w:numPr>
+          <w:ilvl w:val="3"/>
+          <w:numId w:val="1"/>
+        </w:numPr>
+      </w:pPr>
+      <w:r>
+        <w:t xml:space="preserve">In the world of fast food </w:t>
+      </w:r>
+    </w:p>
+    <w:p>
+      <w:pPr>
+        <w:pStyle w:val="ListParagraph"/>
+        <w:numPr>
+          <w:ilvl w:val="4"/>
+          <w:numId w:val="1"/>
+        </w:numPr>
+      </w:pPr>
+      <w:r>
+        <w:t>Oligopoly =&gt; McDonalds, Burger King, Wendy’s</w:t>
+      </w:r>
+    </w:p>
+    <w:p>
+      <w:pPr>
+        <w:pStyle w:val="ListParagraph"/>
+        <w:numPr>
+          <w:ilvl w:val="4"/>
+          <w:numId w:val="1"/>
+        </w:numPr>
+      </w:pPr>
+      <w:r>
+        <w:t xml:space="preserve">Monopolistic Competition =&gt; Sonic, Rallies, etc., </w:t>
+      </w:r>
+      <w:r>
+        <w:t>etc., …</w:t>
+      </w:r>
+    </w:p>
+    <w:p>
+      <w:pPr>
+        <w:pStyle w:val="ListParagraph"/>
+        <w:numPr>
+          <w:ilvl w:val="1"/>
+          <w:numId w:val="1"/>
+        </w:numPr>
+      </w:pPr>
+      <w:r>
         <w:t>Monopolies</w:t>
       </w:r>
     </w:p>
@@ -2558,7 +2771,6 @@
         </w:numPr>
       </w:pPr>
       <w:r>
-        <w:lastRenderedPageBreak/>
         <w:t>Products</w:t>
       </w:r>
       <w:r>
@@ -2574,7 +2786,15 @@
         </w:numPr>
       </w:pPr>
       <w:r>
-        <w:t>Total Revenue = (aQ – bQ</w:t>
+        <w:t>Total Revenue = (</w:t>
+      </w:r>
+      <w:proofErr w:type="spellStart"/>
+      <w:r>
+        <w:t>aQ</w:t>
+      </w:r>
+      <w:proofErr w:type="spellEnd"/>
+      <w:r>
+        <w:t xml:space="preserve"> – bQ</w:t>
       </w:r>
       <w:r>
         <w:rPr>
@@ -2601,7 +2821,10 @@
         <w:t>(</w:t>
       </w:r>
       <w:r>
-        <w:t>derivative(total revenue</w:t>
+        <w:t>derivative (</w:t>
+      </w:r>
+      <w:r>
+        <w:t>total revenue</w:t>
       </w:r>
       <w:r>
         <w:t>)</w:t>
@@ -2617,7 +2840,7 @@
       <w:pPr>
         <w:pStyle w:val="ListParagraph"/>
         <w:numPr>
-          <w:ilvl w:val="2"/>
+          <w:ilvl w:val="0"/>
           <w:numId w:val="1"/>
         </w:numPr>
       </w:pPr>
@@ -2629,7 +2852,7 @@
       <w:pPr>
         <w:pStyle w:val="ListParagraph"/>
         <w:numPr>
-          <w:ilvl w:val="3"/>
+          <w:ilvl w:val="1"/>
           <w:numId w:val="1"/>
         </w:numPr>
       </w:pPr>
@@ -2641,7 +2864,7 @@
       <w:pPr>
         <w:pStyle w:val="ListParagraph"/>
         <w:numPr>
-          <w:ilvl w:val="3"/>
+          <w:ilvl w:val="1"/>
           <w:numId w:val="1"/>
         </w:numPr>
       </w:pPr>
@@ -2653,7 +2876,7 @@
       <w:pPr>
         <w:pStyle w:val="ListParagraph"/>
         <w:numPr>
-          <w:ilvl w:val="3"/>
+          <w:ilvl w:val="1"/>
           <w:numId w:val="1"/>
         </w:numPr>
       </w:pPr>
@@ -2665,7 +2888,7 @@
       <w:pPr>
         <w:pStyle w:val="ListParagraph"/>
         <w:numPr>
-          <w:ilvl w:val="4"/>
+          <w:ilvl w:val="2"/>
           <w:numId w:val="1"/>
         </w:numPr>
       </w:pPr>
@@ -2677,7 +2900,7 @@
       <w:pPr>
         <w:pStyle w:val="ListParagraph"/>
         <w:numPr>
-          <w:ilvl w:val="4"/>
+          <w:ilvl w:val="2"/>
           <w:numId w:val="1"/>
         </w:numPr>
       </w:pPr>
@@ -2689,12 +2912,221 @@
       <w:pPr>
         <w:pStyle w:val="ListParagraph"/>
         <w:numPr>
-          <w:ilvl w:val="3"/>
-          <w:numId w:val="1"/>
-        </w:numPr>
-      </w:pPr>
-      <w:r>
-        <w:t>First degree pricing: each unit sells for its willingness-to-pay</w:t>
+          <w:ilvl w:val="1"/>
+          <w:numId w:val="1"/>
+        </w:numPr>
+      </w:pPr>
+      <w:r>
+        <w:t xml:space="preserve">First degree pricing: each unit </w:t>
+      </w:r>
+      <w:r>
+        <w:t>sells for its willingness-to-pay</w:t>
+      </w:r>
+    </w:p>
+    <w:p>
+      <w:pPr>
+        <w:pStyle w:val="ListParagraph"/>
+        <w:numPr>
+          <w:ilvl w:val="1"/>
+          <w:numId w:val="1"/>
+        </w:numPr>
+      </w:pPr>
+      <w:r>
+        <w:t>Second degree pricing</w:t>
+      </w:r>
+    </w:p>
+    <w:p>
+      <w:pPr>
+        <w:pStyle w:val="ListParagraph"/>
+        <w:numPr>
+          <w:ilvl w:val="2"/>
+          <w:numId w:val="1"/>
+        </w:numPr>
+      </w:pPr>
+      <w:r>
+        <w:t>Discount on Quantity: the more you by, the cheaper it gets per unit</w:t>
+      </w:r>
+    </w:p>
+    <w:p>
+      <w:pPr>
+        <w:pStyle w:val="ListParagraph"/>
+        <w:numPr>
+          <w:ilvl w:val="2"/>
+          <w:numId w:val="1"/>
+        </w:numPr>
+      </w:pPr>
+      <w:r>
+        <w:t>Two-Part Pricing: Membership price and the price per unit price</w:t>
+      </w:r>
+    </w:p>
+    <w:p>
+      <w:pPr>
+        <w:pStyle w:val="ListParagraph"/>
+        <w:numPr>
+          <w:ilvl w:val="2"/>
+          <w:numId w:val="1"/>
+        </w:numPr>
+      </w:pPr>
+      <w:r>
+        <w:t>Use a menu of two-part prices</w:t>
+      </w:r>
+    </w:p>
+    <w:p>
+      <w:pPr>
+        <w:pStyle w:val="ListParagraph"/>
+        <w:numPr>
+          <w:ilvl w:val="3"/>
+          <w:numId w:val="1"/>
+        </w:numPr>
+      </w:pPr>
+      <w:r>
+        <w:t>High demand customers are willing to pay a high fee with a low per unit price</w:t>
+      </w:r>
+    </w:p>
+    <w:p>
+      <w:pPr>
+        <w:pStyle w:val="ListParagraph"/>
+        <w:numPr>
+          <w:ilvl w:val="3"/>
+          <w:numId w:val="1"/>
+        </w:numPr>
+      </w:pPr>
+      <w:r>
+        <w:t>Low demand customers pay a low fee, but a high per unit</w:t>
+      </w:r>
+    </w:p>
+    <w:p>
+      <w:pPr>
+        <w:pStyle w:val="ListParagraph"/>
+        <w:numPr>
+          <w:ilvl w:val="1"/>
+          <w:numId w:val="1"/>
+        </w:numPr>
+      </w:pPr>
+      <w:r>
+        <w:t>Third Degree pricing</w:t>
+      </w:r>
+    </w:p>
+    <w:p>
+      <w:pPr>
+        <w:pStyle w:val="ListParagraph"/>
+        <w:numPr>
+          <w:ilvl w:val="2"/>
+          <w:numId w:val="1"/>
+        </w:numPr>
+      </w:pPr>
+      <w:r>
+        <w:t>Separate markets</w:t>
+      </w:r>
+    </w:p>
+    <w:p>
+      <w:pPr>
+        <w:pStyle w:val="ListParagraph"/>
+        <w:numPr>
+          <w:ilvl w:val="2"/>
+          <w:numId w:val="1"/>
+        </w:numPr>
+      </w:pPr>
+      <w:r>
+        <w:t>Leisure vs professional</w:t>
+      </w:r>
+    </w:p>
+    <w:p>
+      <w:pPr>
+        <w:pStyle w:val="ListParagraph"/>
+        <w:numPr>
+          <w:ilvl w:val="0"/>
+          <w:numId w:val="1"/>
+        </w:numPr>
+      </w:pPr>
+      <w:r>
+        <w:t>Barriers to Entry</w:t>
+      </w:r>
+    </w:p>
+    <w:p>
+      <w:pPr>
+        <w:pStyle w:val="ListParagraph"/>
+        <w:numPr>
+          <w:ilvl w:val="1"/>
+          <w:numId w:val="1"/>
+        </w:numPr>
+      </w:pPr>
+      <w:r>
+        <w:t>Economic</w:t>
+      </w:r>
+    </w:p>
+    <w:p>
+      <w:pPr>
+        <w:pStyle w:val="ListParagraph"/>
+        <w:numPr>
+          <w:ilvl w:val="2"/>
+          <w:numId w:val="1"/>
+        </w:numPr>
+      </w:pPr>
+      <w:r>
+        <w:t>High fixed cost</w:t>
+      </w:r>
+    </w:p>
+    <w:p>
+      <w:pPr>
+        <w:pStyle w:val="ListParagraph"/>
+        <w:numPr>
+          <w:ilvl w:val="3"/>
+          <w:numId w:val="1"/>
+        </w:numPr>
+      </w:pPr>
+      <w:r>
+        <w:t>Utilities</w:t>
+      </w:r>
+    </w:p>
+    <w:p>
+      <w:pPr>
+        <w:pStyle w:val="ListParagraph"/>
+        <w:numPr>
+          <w:ilvl w:val="3"/>
+          <w:numId w:val="1"/>
+        </w:numPr>
+      </w:pPr>
+      <w:r>
+        <w:t>Natural monopoly situation – average cost decreases over the entire range of demand</w:t>
+      </w:r>
+    </w:p>
+    <w:p>
+      <w:pPr>
+        <w:pStyle w:val="ListParagraph"/>
+        <w:numPr>
+          <w:ilvl w:val="2"/>
+          <w:numId w:val="1"/>
+        </w:numPr>
+      </w:pPr>
+      <w:r>
+        <w:t>First mover advantage – xerox, Kleenex, band-aid</w:t>
+      </w:r>
+    </w:p>
+    <w:p/>
+    <w:p>
+      <w:pPr>
+        <w:pStyle w:val="ListParagraph"/>
+        <w:numPr>
+          <w:ilvl w:val="1"/>
+          <w:numId w:val="1"/>
+        </w:numPr>
+      </w:pPr>
+      <w:r>
+        <w:lastRenderedPageBreak/>
+        <w:t>Legal</w:t>
+      </w:r>
+    </w:p>
+    <w:p>
+      <w:pPr>
+        <w:pStyle w:val="ListParagraph"/>
+        <w:numPr>
+          <w:ilvl w:val="2"/>
+          <w:numId w:val="1"/>
+        </w:numPr>
+      </w:pPr>
+      <w:r>
+        <w:t>Patents/Copyrights/Trademarks</w:t>
       </w:r>
     </w:p>
     <w:sectPr>

</xml_diff>

<commit_message>
the screensaver works now, not great fps, or memory usage (~.5GB), but it works
</commit_message>
<xml_diff>
--- a/230HonEconomics/EconNotes.docx
+++ b/230HonEconomics/EconNotes.docx
@@ -3127,6 +3127,42 @@
       </w:pPr>
       <w:r>
         <w:t>Patents/Copyrights/Trademarks</w:t>
+      </w:r>
+    </w:p>
+    <w:p>
+      <w:pPr>
+        <w:pStyle w:val="ListParagraph"/>
+        <w:numPr>
+          <w:ilvl w:val="0"/>
+          <w:numId w:val="1"/>
+        </w:numPr>
+      </w:pPr>
+      <w:r>
+        <w:t>Oligarchy</w:t>
+      </w:r>
+    </w:p>
+    <w:p>
+      <w:pPr>
+        <w:pStyle w:val="ListParagraph"/>
+        <w:numPr>
+          <w:ilvl w:val="1"/>
+          <w:numId w:val="1"/>
+        </w:numPr>
+      </w:pPr>
+      <w:r>
+        <w:t>Cooperation in Prisoner dilemma games is unlikely to happen</w:t>
+      </w:r>
+    </w:p>
+    <w:p>
+      <w:pPr>
+        <w:pStyle w:val="ListParagraph"/>
+        <w:numPr>
+          <w:ilvl w:val="1"/>
+          <w:numId w:val="1"/>
+        </w:numPr>
+      </w:pPr>
+      <w:r>
+        <w:t>One-shot game: interaction between parties only happens one time</w:t>
       </w:r>
     </w:p>
     <w:sectPr>

</xml_diff>

<commit_message>
critique 11 & socekts
</commit_message>
<xml_diff>
--- a/230HonEconomics/EconNotes.docx
+++ b/230HonEconomics/EconNotes.docx
@@ -3173,6 +3173,66 @@
           <w:numId w:val="1"/>
         </w:numPr>
       </w:pPr>
+      <w:r>
+        <w:t xml:space="preserve"> </w:t>
+      </w:r>
+    </w:p>
+    <w:p>
+      <w:pPr>
+        <w:pStyle w:val="ListParagraph"/>
+        <w:numPr>
+          <w:ilvl w:val="0"/>
+          <w:numId w:val="1"/>
+        </w:numPr>
+      </w:pPr>
+      <w:r>
+        <w:t>Investment Management: Endowed chair of Investments</w:t>
+      </w:r>
+    </w:p>
+    <w:p>
+      <w:pPr>
+        <w:pStyle w:val="ListParagraph"/>
+        <w:numPr>
+          <w:ilvl w:val="1"/>
+          <w:numId w:val="1"/>
+        </w:numPr>
+      </w:pPr>
+      <w:r>
+        <w:t>Teaches financial planning</w:t>
+      </w:r>
+    </w:p>
+    <w:p>
+      <w:pPr>
+        <w:pStyle w:val="ListParagraph"/>
+        <w:numPr>
+          <w:ilvl w:val="1"/>
+          <w:numId w:val="1"/>
+        </w:numPr>
+      </w:pPr>
+      <w:r>
+        <w:t>Is teaching how to get from where you are now to where you want to be</w:t>
+      </w:r>
+    </w:p>
+    <w:p>
+      <w:pPr>
+        <w:pStyle w:val="ListParagraph"/>
+        <w:numPr>
+          <w:ilvl w:val="1"/>
+          <w:numId w:val="1"/>
+        </w:numPr>
+      </w:pPr>
+      <w:r>
+        <w:t>Compound interest is your friend</w:t>
+      </w:r>
+    </w:p>
+    <w:p>
+      <w:pPr>
+        <w:pStyle w:val="ListParagraph"/>
+        <w:numPr>
+          <w:ilvl w:val="1"/>
+          <w:numId w:val="1"/>
+        </w:numPr>
+      </w:pPr>
     </w:p>
     <w:sectPr>
       <w:pgSz w:w="12240" w:h="15840"/>
@@ -3349,7 +3409,7 @@
       </w:rPr>
     </w:lvl>
   </w:abstractNum>
-  <w:num w:numId="1">
+  <w:num w:numId="1" w16cid:durableId="236869033">
     <w:abstractNumId w:val="0"/>
   </w:num>
 </w:numbering>

</xml_diff>

<commit_message>
graph stuff, not going well
</commit_message>
<xml_diff>
--- a/230HonEconomics/EconNotes.docx
+++ b/230HonEconomics/EconNotes.docx
@@ -85,15 +85,7 @@
         </w:numPr>
       </w:pPr>
       <w:r>
-        <w:t xml:space="preserve">Cost of something is what you give up </w:t>
-      </w:r>
-      <w:proofErr w:type="gramStart"/>
-      <w:r>
-        <w:t>to get</w:t>
-      </w:r>
-      <w:proofErr w:type="gramEnd"/>
-      <w:r>
-        <w:t xml:space="preserve"> it</w:t>
+        <w:t>Cost of something is what you give up to get it</w:t>
       </w:r>
     </w:p>
     <w:p>
@@ -216,15 +208,7 @@
         </w:numPr>
       </w:pPr>
       <w:r>
-        <w:t xml:space="preserve">For a good model, suppose </w:t>
-      </w:r>
-      <w:proofErr w:type="gramStart"/>
-      <w:r>
-        <w:t>A,B</w:t>
-      </w:r>
-      <w:proofErr w:type="gramEnd"/>
-      <w:r>
-        <w:t>,C are supplied and try to find the steps to F as accurately as possible.</w:t>
+        <w:t>For a good model, suppose A,B,C are supplied and try to find the steps to F as accurately as possible.</w:t>
       </w:r>
     </w:p>
     <w:p>
@@ -1342,15 +1326,7 @@
         </w:numPr>
       </w:pPr>
       <w:r>
-        <w:t xml:space="preserve">The difference of what you are willing to pay and what it </w:t>
-      </w:r>
-      <w:proofErr w:type="gramStart"/>
-      <w:r>
-        <w:t>actually cost</w:t>
-      </w:r>
-      <w:proofErr w:type="gramEnd"/>
-      <w:r>
-        <w:t xml:space="preserve"> you is the consumer surplus</w:t>
+        <w:t>The difference of what you are willing to pay and what it actually cost you is the consumer surplus</w:t>
       </w:r>
     </w:p>
     <w:p>
@@ -1516,13 +1492,8 @@
         </w:numPr>
       </w:pPr>
       <w:r>
-        <w:t xml:space="preserve">Who is responsible for paying the </w:t>
-      </w:r>
-      <w:proofErr w:type="gramStart"/>
-      <w:r>
-        <w:t>tax</w:t>
-      </w:r>
-      <w:proofErr w:type="gramEnd"/>
+        <w:t>Who is responsible for paying the tax</w:t>
+      </w:r>
     </w:p>
     <w:p>
       <w:pPr>
@@ -1545,13 +1516,8 @@
         </w:numPr>
       </w:pPr>
       <w:r>
-        <w:t xml:space="preserve">Who provides the </w:t>
-      </w:r>
-      <w:proofErr w:type="gramStart"/>
-      <w:r>
-        <w:t>funds</w:t>
-      </w:r>
-      <w:proofErr w:type="gramEnd"/>
+        <w:t>Who provides the funds</w:t>
+      </w:r>
     </w:p>
     <w:p>
       <w:pPr>
@@ -1742,15 +1708,7 @@
         </w:numPr>
       </w:pPr>
       <w:r>
-        <w:t xml:space="preserve">Tax </w:t>
-      </w:r>
-      <w:proofErr w:type="gramStart"/>
-      <w:r>
-        <w:t>has to</w:t>
-      </w:r>
-      <w:proofErr w:type="gramEnd"/>
-      <w:r>
-        <w:t xml:space="preserve"> impact incentives</w:t>
+        <w:t>Tax has to impact incentives</w:t>
       </w:r>
     </w:p>
     <w:p>
@@ -2110,13 +2068,8 @@
       </w:pPr>
       <w:r>
         <w:lastRenderedPageBreak/>
-        <w:t xml:space="preserve">One of the few times where government can </w:t>
-      </w:r>
-      <w:proofErr w:type="gramStart"/>
-      <w:r>
-        <w:t>actually help</w:t>
-      </w:r>
-      <w:proofErr w:type="gramEnd"/>
+        <w:t>One of the few times where government can actually help</w:t>
+      </w:r>
     </w:p>
     <w:p>
       <w:pPr>
@@ -2256,12 +2209,10 @@
         <w:t>Q=f(</w:t>
       </w:r>
       <w:proofErr w:type="spellStart"/>
-      <w:proofErr w:type="gramStart"/>
       <w:r>
         <w:t>k,c</w:t>
       </w:r>
       <w:proofErr w:type="spellEnd"/>
-      <w:proofErr w:type="gramEnd"/>
       <w:r>
         <w:t>)</w:t>
       </w:r>
@@ -3360,15 +3311,7 @@
         </w:numPr>
       </w:pPr>
       <w:r>
-        <w:t xml:space="preserve">New Economy is knowledge based, global, </w:t>
-      </w:r>
-      <w:proofErr w:type="gramStart"/>
-      <w:r>
-        <w:t>entrepreneurial</w:t>
-      </w:r>
-      <w:proofErr w:type="gramEnd"/>
-      <w:r>
-        <w:t xml:space="preserve"> and tooted in Information Technology</w:t>
+        <w:t>New Economy is knowledge based, global, entrepreneurial and tooted in Information Technology</w:t>
       </w:r>
     </w:p>
     <w:p>
@@ -3634,15 +3577,7 @@
         </w:numPr>
       </w:pPr>
       <w:r>
-        <w:t>1</w:t>
-      </w:r>
-      <w:proofErr w:type="gramStart"/>
-      <w:r>
-        <w:t>/(</w:t>
-      </w:r>
-      <w:proofErr w:type="gramEnd"/>
-      <w:r>
-        <w:t>the percent as a decimal) times the growth</w:t>
+        <w:t>1/(the percent as a decimal) times the growth</w:t>
       </w:r>
     </w:p>
     <w:p>
@@ -4330,7 +4265,6 @@
         <w:t>Means of trade</w:t>
       </w:r>
     </w:p>
-    <w:p/>
     <w:p>
       <w:pPr>
         <w:pStyle w:val="ListParagraph"/>
@@ -4340,6 +4274,156 @@
         </w:numPr>
       </w:pPr>
       <w:r>
+        <w:t>Due to current inflation</w:t>
+      </w:r>
+    </w:p>
+    <w:p>
+      <w:pPr>
+        <w:pStyle w:val="ListParagraph"/>
+        <w:numPr>
+          <w:ilvl w:val="1"/>
+          <w:numId w:val="1"/>
+        </w:numPr>
+      </w:pPr>
+      <w:r>
+        <w:t>Federal Reserve:</w:t>
+      </w:r>
+    </w:p>
+    <w:p>
+      <w:pPr>
+        <w:pStyle w:val="ListParagraph"/>
+        <w:numPr>
+          <w:ilvl w:val="2"/>
+          <w:numId w:val="1"/>
+        </w:numPr>
+      </w:pPr>
+      <w:r>
+        <w:t>Increase discount rate</w:t>
+      </w:r>
+    </w:p>
+    <w:p>
+      <w:pPr>
+        <w:pStyle w:val="ListParagraph"/>
+        <w:numPr>
+          <w:ilvl w:val="2"/>
+          <w:numId w:val="1"/>
+        </w:numPr>
+      </w:pPr>
+      <w:r>
+        <w:t>Selling asset portfolio</w:t>
+      </w:r>
+    </w:p>
+    <w:p>
+      <w:pPr>
+        <w:pStyle w:val="ListParagraph"/>
+        <w:numPr>
+          <w:ilvl w:val="1"/>
+          <w:numId w:val="1"/>
+        </w:numPr>
+      </w:pPr>
+      <w:r>
+        <w:t>Those methods will shrink the money supply</w:t>
+      </w:r>
+    </w:p>
+    <w:p>
+      <w:pPr>
+        <w:pStyle w:val="ListParagraph"/>
+        <w:numPr>
+          <w:ilvl w:val="1"/>
+          <w:numId w:val="1"/>
+        </w:numPr>
+      </w:pPr>
+      <w:r>
+        <w:t>Slow down academic activity</w:t>
+      </w:r>
+    </w:p>
+    <w:p>
+      <w:pPr>
+        <w:pStyle w:val="ListParagraph"/>
+        <w:numPr>
+          <w:ilvl w:val="0"/>
+          <w:numId w:val="1"/>
+        </w:numPr>
+      </w:pPr>
+      <w:r>
+        <w:t>Normally inflation and unemployment move in opposite directions</w:t>
+      </w:r>
+    </w:p>
+    <w:p>
+      <w:pPr>
+        <w:pStyle w:val="ListParagraph"/>
+        <w:numPr>
+          <w:ilvl w:val="0"/>
+          <w:numId w:val="1"/>
+        </w:numPr>
+      </w:pPr>
+      <w:r>
+        <w:t>What if unemployment and inflation are high</w:t>
+      </w:r>
+    </w:p>
+    <w:p>
+      <w:pPr>
+        <w:pStyle w:val="ListParagraph"/>
+        <w:numPr>
+          <w:ilvl w:val="1"/>
+          <w:numId w:val="1"/>
+        </w:numPr>
+      </w:pPr>
+      <w:r>
+        <w:t>Main causes – oil shocks in the mid and late 1970s</w:t>
+      </w:r>
+    </w:p>
+    <w:p>
+      <w:pPr>
+        <w:pStyle w:val="ListParagraph"/>
+        <w:numPr>
+          <w:ilvl w:val="1"/>
+          <w:numId w:val="1"/>
+        </w:numPr>
+      </w:pPr>
+      <w:r>
+        <w:t>Lead to the term of “stagflation” stagnant economy w/ rising inflation</w:t>
+      </w:r>
+    </w:p>
+    <w:p>
+      <w:pPr>
+        <w:pStyle w:val="ListParagraph"/>
+        <w:numPr>
+          <w:ilvl w:val="1"/>
+          <w:numId w:val="1"/>
+        </w:numPr>
+      </w:pPr>
+      <w:r>
+        <w:t>“</w:t>
+      </w:r>
+      <w:r>
+        <w:t>Misery</w:t>
+      </w:r>
+      <w:r>
+        <w:t xml:space="preserve"> index” – a term that is the combo of the inflation and unemployment rate</w:t>
+      </w:r>
+    </w:p>
+    <w:p>
+      <w:pPr>
+        <w:pStyle w:val="ListParagraph"/>
+        <w:numPr>
+          <w:ilvl w:val="1"/>
+          <w:numId w:val="1"/>
+        </w:numPr>
+      </w:pPr>
+      <w:r>
+        <w:t>The lack of tax bracket fluctuation caused “bracket creep” so you would pay more taxes without being better off.</w:t>
+      </w:r>
+    </w:p>
+    <w:p>
+      <w:pPr>
+        <w:pStyle w:val="ListParagraph"/>
+        <w:numPr>
+          <w:ilvl w:val="0"/>
+          <w:numId w:val="1"/>
+        </w:numPr>
+      </w:pPr>
+      <w:r>
         <w:t>Test</w:t>
       </w:r>
     </w:p>
@@ -4409,7 +4493,6 @@
         <w:t>GDP</w:t>
       </w:r>
     </w:p>
-    <w:p/>
     <w:p>
       <w:pPr>
         <w:pStyle w:val="ListParagraph"/>
@@ -4455,6 +4538,7 @@
         </w:numPr>
       </w:pPr>
       <w:r>
+        <w:lastRenderedPageBreak/>
         <w:t>What you think you would need to know to fix it</w:t>
       </w:r>
     </w:p>

</xml_diff>